<commit_message>
4 November Type_Practice_1 ProgramExecuteDescription add
</commit_message>
<xml_diff>
--- a/ModulePoolProgram/First_Practice/SettingDescription.docx
+++ b/ModulePoolProgram/First_Practice/SettingDescription.docx
@@ -17,8 +17,6 @@
       <w:r>
         <w:t>(Z_TH0701_TYPE_M_PRACTICE_1)</w:t>
       </w:r>
-      <w:bookmarkStart w:id="0" w:name="_GoBack"/>
-      <w:bookmarkEnd w:id="0"/>
     </w:p>
     <w:tbl>
       <w:tblPr>
@@ -43,12 +41,6 @@
         <w:gridCol w:w="6896"/>
       </w:tblGrid>
       <w:tr>
-        <w:tblPrEx>
-          <w:tblCellMar>
-            <w:top w:w="0" w:type="dxa"/>
-            <w:bottom w:w="0" w:type="dxa"/>
-          </w:tblCellMar>
-        </w:tblPrEx>
         <w:trPr>
           <w:trHeight w:val="192"/>
         </w:trPr>
@@ -60,9 +52,6 @@
           <w:p>
             <w:pPr>
               <w:jc w:val="center"/>
-              <w:rPr>
-                <w:rFonts w:hint="eastAsia"/>
-              </w:rPr>
             </w:pPr>
             <w:proofErr w:type="spellStart"/>
             <w:r>
@@ -86,11 +75,6 @@
             <w:vAlign w:val="center"/>
           </w:tcPr>
           <w:p>
-            <w:pPr>
-              <w:rPr>
-                <w:rFonts w:hint="eastAsia"/>
-              </w:rPr>
-            </w:pPr>
             <w:r>
               <w:rPr>
                 <w:rFonts w:hint="eastAsia"/>
@@ -113,12 +97,6 @@
         </w:tc>
       </w:tr>
       <w:tr>
-        <w:tblPrEx>
-          <w:tblCellMar>
-            <w:top w:w="0" w:type="dxa"/>
-            <w:bottom w:w="0" w:type="dxa"/>
-          </w:tblCellMar>
-        </w:tblPrEx>
         <w:trPr>
           <w:trHeight w:val="192"/>
         </w:trPr>
@@ -131,9 +109,6 @@
           <w:p>
             <w:pPr>
               <w:jc w:val="center"/>
-              <w:rPr>
-                <w:rFonts w:hint="eastAsia"/>
-              </w:rPr>
             </w:pPr>
             <w:r>
               <w:rPr>
@@ -152,11 +127,6 @@
             <w:vAlign w:val="center"/>
           </w:tcPr>
           <w:p>
-            <w:pPr>
-              <w:rPr>
-                <w:rFonts w:hint="eastAsia"/>
-              </w:rPr>
-            </w:pPr>
             <w:r>
               <w:rPr>
                 <w:rFonts w:hint="eastAsia"/>
@@ -179,12 +149,6 @@
         </w:tc>
       </w:tr>
       <w:tr>
-        <w:tblPrEx>
-          <w:tblCellMar>
-            <w:top w:w="0" w:type="dxa"/>
-            <w:bottom w:w="0" w:type="dxa"/>
-          </w:tblCellMar>
-        </w:tblPrEx>
         <w:trPr>
           <w:trHeight w:val="192"/>
         </w:trPr>
@@ -197,9 +161,6 @@
           <w:p>
             <w:pPr>
               <w:jc w:val="center"/>
-              <w:rPr>
-                <w:rFonts w:hint="eastAsia"/>
-              </w:rPr>
             </w:pPr>
           </w:p>
         </w:tc>
@@ -209,11 +170,6 @@
             <w:vAlign w:val="center"/>
           </w:tcPr>
           <w:p>
-            <w:pPr>
-              <w:rPr>
-                <w:rFonts w:hint="eastAsia"/>
-              </w:rPr>
-            </w:pPr>
             <w:r>
               <w:rPr>
                 <w:rFonts w:hint="eastAsia"/>
@@ -230,30 +186,12 @@
               <w:rPr>
                 <w:rFonts w:hint="eastAsia"/>
               </w:rPr>
-              <w:t>클릭변수</w:t>
-            </w:r>
-            <w:r>
-              <w:rPr>
-                <w:rFonts w:hint="eastAsia"/>
-              </w:rPr>
-              <w:t xml:space="preserve"> 값을</w:t>
-            </w:r>
-            <w:r>
-              <w:rPr>
-                <w:rFonts w:hint="eastAsia"/>
-              </w:rPr>
-              <w:t xml:space="preserve"> 편리하게 식별하기 위한 임의의 별도 변수</w:t>
+              <w:t>클릭변수 값을 편리하게 식별하기 위한 임의의 별도 변수</w:t>
             </w:r>
           </w:p>
         </w:tc>
       </w:tr>
       <w:tr>
-        <w:tblPrEx>
-          <w:tblCellMar>
-            <w:top w:w="0" w:type="dxa"/>
-            <w:bottom w:w="0" w:type="dxa"/>
-          </w:tblCellMar>
-        </w:tblPrEx>
         <w:trPr>
           <w:trHeight w:val="192"/>
         </w:trPr>
@@ -266,9 +204,6 @@
           <w:p>
             <w:pPr>
               <w:jc w:val="center"/>
-              <w:rPr>
-                <w:rFonts w:hint="eastAsia"/>
-              </w:rPr>
             </w:pPr>
           </w:p>
         </w:tc>
@@ -278,11 +213,6 @@
             <w:vAlign w:val="center"/>
           </w:tcPr>
           <w:p>
-            <w:pPr>
-              <w:rPr>
-                <w:rFonts w:hint="eastAsia"/>
-              </w:rPr>
-            </w:pPr>
             <w:r>
               <w:rPr>
                 <w:rFonts w:hint="eastAsia"/>
@@ -314,12 +244,6 @@
         </w:tc>
       </w:tr>
       <w:tr>
-        <w:tblPrEx>
-          <w:tblCellMar>
-            <w:top w:w="0" w:type="dxa"/>
-            <w:bottom w:w="0" w:type="dxa"/>
-          </w:tblCellMar>
-        </w:tblPrEx>
         <w:trPr>
           <w:trHeight w:val="192"/>
         </w:trPr>
@@ -331,9 +255,6 @@
           <w:p>
             <w:pPr>
               <w:jc w:val="center"/>
-              <w:rPr>
-                <w:rFonts w:hint="eastAsia"/>
-              </w:rPr>
             </w:pPr>
             <w:r>
               <w:rPr>
@@ -352,11 +273,6 @@
             <w:vAlign w:val="center"/>
           </w:tcPr>
           <w:p>
-            <w:pPr>
-              <w:rPr>
-                <w:rFonts w:hint="eastAsia"/>
-              </w:rPr>
-            </w:pPr>
             <w:r>
               <w:rPr>
                 <w:rFonts w:hint="eastAsia"/>
@@ -403,12 +319,6 @@
         </w:tc>
       </w:tr>
       <w:tr>
-        <w:tblPrEx>
-          <w:tblCellMar>
-            <w:top w:w="0" w:type="dxa"/>
-            <w:bottom w:w="0" w:type="dxa"/>
-          </w:tblCellMar>
-        </w:tblPrEx>
         <w:trPr>
           <w:trHeight w:val="192"/>
         </w:trPr>
@@ -421,9 +331,6 @@
           <w:p>
             <w:pPr>
               <w:jc w:val="center"/>
-              <w:rPr>
-                <w:rFonts w:hint="eastAsia"/>
-              </w:rPr>
             </w:pPr>
             <w:r>
               <w:rPr>
@@ -442,11 +349,6 @@
             <w:vAlign w:val="center"/>
           </w:tcPr>
           <w:p>
-            <w:pPr>
-              <w:rPr>
-                <w:rFonts w:hint="eastAsia"/>
-              </w:rPr>
-            </w:pPr>
             <w:r>
               <w:rPr>
                 <w:rFonts w:hint="eastAsia"/>
@@ -466,12 +368,6 @@
         </w:tc>
       </w:tr>
       <w:tr>
-        <w:tblPrEx>
-          <w:tblCellMar>
-            <w:top w:w="0" w:type="dxa"/>
-            <w:bottom w:w="0" w:type="dxa"/>
-          </w:tblCellMar>
-        </w:tblPrEx>
         <w:trPr>
           <w:trHeight w:val="192"/>
         </w:trPr>
@@ -484,9 +380,6 @@
           <w:p>
             <w:pPr>
               <w:jc w:val="center"/>
-              <w:rPr>
-                <w:rFonts w:hint="eastAsia"/>
-              </w:rPr>
             </w:pPr>
           </w:p>
         </w:tc>
@@ -496,11 +389,6 @@
             <w:vAlign w:val="center"/>
           </w:tcPr>
           <w:p>
-            <w:pPr>
-              <w:rPr>
-                <w:rFonts w:hint="eastAsia"/>
-              </w:rPr>
-            </w:pPr>
             <w:r>
               <w:rPr>
                 <w:rFonts w:hint="eastAsia"/>
@@ -520,12 +408,6 @@
         </w:tc>
       </w:tr>
       <w:tr>
-        <w:tblPrEx>
-          <w:tblCellMar>
-            <w:top w:w="0" w:type="dxa"/>
-            <w:bottom w:w="0" w:type="dxa"/>
-          </w:tblCellMar>
-        </w:tblPrEx>
         <w:trPr>
           <w:trHeight w:val="192"/>
         </w:trPr>
@@ -538,9 +420,6 @@
           <w:p>
             <w:pPr>
               <w:jc w:val="center"/>
-              <w:rPr>
-                <w:rFonts w:hint="eastAsia"/>
-              </w:rPr>
             </w:pPr>
             <w:r>
               <w:rPr>
@@ -559,11 +438,6 @@
             <w:vAlign w:val="center"/>
           </w:tcPr>
           <w:p>
-            <w:pPr>
-              <w:rPr>
-                <w:rFonts w:hint="eastAsia"/>
-              </w:rPr>
-            </w:pPr>
             <w:r>
               <w:rPr>
                 <w:rFonts w:hint="eastAsia"/>
@@ -583,12 +457,6 @@
         </w:tc>
       </w:tr>
       <w:tr>
-        <w:tblPrEx>
-          <w:tblCellMar>
-            <w:top w:w="0" w:type="dxa"/>
-            <w:bottom w:w="0" w:type="dxa"/>
-          </w:tblCellMar>
-        </w:tblPrEx>
         <w:trPr>
           <w:trHeight w:val="192"/>
         </w:trPr>
@@ -601,9 +469,6 @@
           <w:p>
             <w:pPr>
               <w:jc w:val="center"/>
-              <w:rPr>
-                <w:rFonts w:hint="eastAsia"/>
-              </w:rPr>
             </w:pPr>
           </w:p>
         </w:tc>
@@ -613,11 +478,6 @@
             <w:vAlign w:val="center"/>
           </w:tcPr>
           <w:p>
-            <w:pPr>
-              <w:rPr>
-                <w:rFonts w:hint="eastAsia"/>
-              </w:rPr>
-            </w:pPr>
             <w:r>
               <w:rPr>
                 <w:rFonts w:hint="eastAsia"/>
@@ -654,12 +514,6 @@
         </w:tc>
       </w:tr>
       <w:tr>
-        <w:tblPrEx>
-          <w:tblCellMar>
-            <w:top w:w="0" w:type="dxa"/>
-            <w:bottom w:w="0" w:type="dxa"/>
-          </w:tblCellMar>
-        </w:tblPrEx>
         <w:trPr>
           <w:trHeight w:val="192"/>
         </w:trPr>
@@ -672,9 +526,6 @@
           <w:p>
             <w:pPr>
               <w:jc w:val="center"/>
-              <w:rPr>
-                <w:rFonts w:hint="eastAsia"/>
-              </w:rPr>
             </w:pPr>
           </w:p>
         </w:tc>
@@ -684,11 +535,6 @@
             <w:vAlign w:val="center"/>
           </w:tcPr>
           <w:p>
-            <w:pPr>
-              <w:rPr>
-                <w:rFonts w:hint="eastAsia"/>
-              </w:rPr>
-            </w:pPr>
             <w:r>
               <w:rPr>
                 <w:rFonts w:hint="eastAsia"/>
@@ -696,22 +542,13 @@
               <w:t>0</w:t>
             </w:r>
             <w:r>
-              <w:t>130</w:t>
-            </w:r>
-            <w:r>
-              <w:t xml:space="preserve">: </w:t>
-            </w:r>
-            <w:r>
-              <w:rPr>
-                <w:rFonts w:hint="eastAsia"/>
-              </w:rPr>
-              <w:t>두</w:t>
-            </w:r>
-            <w:r>
-              <w:rPr>
-                <w:rFonts w:hint="eastAsia"/>
-              </w:rPr>
-              <w:t xml:space="preserve"> 번째 </w:t>
+              <w:t xml:space="preserve">130: </w:t>
+            </w:r>
+            <w:r>
+              <w:rPr>
+                <w:rFonts w:hint="eastAsia"/>
+              </w:rPr>
+              <w:t xml:space="preserve">두 번째 </w:t>
             </w:r>
             <w:proofErr w:type="spellStart"/>
             <w:r>
@@ -734,12 +571,6 @@
         </w:tc>
       </w:tr>
       <w:tr>
-        <w:tblPrEx>
-          <w:tblCellMar>
-            <w:top w:w="0" w:type="dxa"/>
-            <w:bottom w:w="0" w:type="dxa"/>
-          </w:tblCellMar>
-        </w:tblPrEx>
         <w:trPr>
           <w:trHeight w:val="192"/>
         </w:trPr>
@@ -751,9 +582,6 @@
           <w:p>
             <w:pPr>
               <w:jc w:val="center"/>
-              <w:rPr>
-                <w:rFonts w:hint="eastAsia"/>
-              </w:rPr>
             </w:pPr>
             <w:r>
               <w:rPr>
@@ -772,11 +600,6 @@
             <w:vAlign w:val="center"/>
           </w:tcPr>
           <w:p>
-            <w:pPr>
-              <w:rPr>
-                <w:rFonts w:hint="eastAsia"/>
-              </w:rPr>
-            </w:pPr>
             <w:r>
               <w:rPr>
                 <w:rFonts w:hint="eastAsia"/>
@@ -804,12 +627,6 @@
         </w:tc>
       </w:tr>
       <w:tr>
-        <w:tblPrEx>
-          <w:tblCellMar>
-            <w:top w:w="0" w:type="dxa"/>
-            <w:bottom w:w="0" w:type="dxa"/>
-          </w:tblCellMar>
-        </w:tblPrEx>
         <w:trPr>
           <w:trHeight w:val="192"/>
         </w:trPr>
@@ -822,9 +639,6 @@
           <w:p>
             <w:pPr>
               <w:jc w:val="center"/>
-              <w:rPr>
-                <w:rFonts w:hint="eastAsia"/>
-              </w:rPr>
             </w:pPr>
             <w:r>
               <w:rPr>
@@ -843,11 +657,6 @@
             <w:vAlign w:val="center"/>
           </w:tcPr>
           <w:p>
-            <w:pPr>
-              <w:rPr>
-                <w:rFonts w:hint="eastAsia"/>
-              </w:rPr>
-            </w:pPr>
             <w:r>
               <w:rPr>
                 <w:rFonts w:hint="eastAsia"/>
@@ -876,12 +685,6 @@
         </w:tc>
       </w:tr>
       <w:tr>
-        <w:tblPrEx>
-          <w:tblCellMar>
-            <w:top w:w="0" w:type="dxa"/>
-            <w:bottom w:w="0" w:type="dxa"/>
-          </w:tblCellMar>
-        </w:tblPrEx>
         <w:trPr>
           <w:trHeight w:val="192"/>
         </w:trPr>
@@ -891,13 +694,7 @@
             <w:vMerge/>
             <w:vAlign w:val="center"/>
           </w:tcPr>
-          <w:p>
-            <w:pPr>
-              <w:rPr>
-                <w:rFonts w:hint="eastAsia"/>
-              </w:rPr>
-            </w:pPr>
-          </w:p>
+          <w:p/>
         </w:tc>
         <w:tc>
           <w:tcPr>
@@ -905,11 +702,6 @@
             <w:vAlign w:val="center"/>
           </w:tcPr>
           <w:p>
-            <w:pPr>
-              <w:rPr>
-                <w:rFonts w:hint="eastAsia"/>
-              </w:rPr>
-            </w:pPr>
             <w:r>
               <w:rPr>
                 <w:rFonts w:hint="eastAsia"/>
@@ -917,10 +709,7 @@
               <w:t>Z</w:t>
             </w:r>
             <w:r>
-              <w:t>_TH0701_TYPE_M_PRACTICE_</w:t>
-            </w:r>
-            <w:r>
-              <w:t xml:space="preserve">2_O01: PBO </w:t>
+              <w:t xml:space="preserve">_TH0701_TYPE_M_PRACTICE_2_O01: PBO </w:t>
             </w:r>
             <w:r>
               <w:rPr>
@@ -932,12 +721,6 @@
         </w:tc>
       </w:tr>
       <w:tr>
-        <w:tblPrEx>
-          <w:tblCellMar>
-            <w:top w:w="0" w:type="dxa"/>
-            <w:bottom w:w="0" w:type="dxa"/>
-          </w:tblCellMar>
-        </w:tblPrEx>
         <w:trPr>
           <w:trHeight w:val="192"/>
         </w:trPr>
@@ -947,13 +730,7 @@
             <w:vMerge/>
             <w:vAlign w:val="center"/>
           </w:tcPr>
-          <w:p>
-            <w:pPr>
-              <w:rPr>
-                <w:rFonts w:hint="eastAsia"/>
-              </w:rPr>
-            </w:pPr>
-          </w:p>
+          <w:p/>
         </w:tc>
         <w:tc>
           <w:tcPr>
@@ -961,11 +738,6 @@
             <w:vAlign w:val="center"/>
           </w:tcPr>
           <w:p>
-            <w:pPr>
-              <w:rPr>
-                <w:rFonts w:hint="eastAsia"/>
-              </w:rPr>
-            </w:pPr>
             <w:r>
               <w:rPr>
                 <w:rFonts w:hint="eastAsia"/>
@@ -973,10 +745,7 @@
               <w:t>Z</w:t>
             </w:r>
             <w:r>
-              <w:t>_TH0701_TYPE_M_PRACTICE_</w:t>
-            </w:r>
-            <w:r>
-              <w:t xml:space="preserve">3_TOP: </w:t>
+              <w:t xml:space="preserve">_TH0701_TYPE_M_PRACTICE_3_TOP: </w:t>
             </w:r>
             <w:r>
               <w:rPr>
@@ -1182,11 +951,6 @@
       </w:r>
     </w:p>
     <w:p>
-      <w:pPr>
-        <w:rPr>
-          <w:rFonts w:hint="eastAsia"/>
-        </w:rPr>
-      </w:pPr>
       <w:r>
         <w:t xml:space="preserve">   </w:t>
       </w:r>
@@ -1241,22 +1005,11 @@
     </w:p>
     <w:p/>
     <w:p>
-      <w:pPr>
+      <w:r>
         <w:rPr>
           <w:rFonts w:hint="eastAsia"/>
         </w:rPr>
-      </w:pPr>
-      <w:r>
-        <w:rPr>
-          <w:rFonts w:hint="eastAsia"/>
-        </w:rPr>
-        <w:t>□</w:t>
-      </w:r>
-      <w:r>
-        <w:rPr>
-          <w:rFonts w:hint="eastAsia"/>
-        </w:rPr>
-        <w:t xml:space="preserve"> </w:t>
+        <w:t xml:space="preserve">□ </w:t>
       </w:r>
       <w:r>
         <w:t>Database Table: ZTHSOCCER</w:t>
@@ -1292,7 +1045,6 @@
               <w:pStyle w:val="a4"/>
               <w:jc w:val="center"/>
               <w:rPr>
-                <w:rFonts w:hint="eastAsia"/>
                 <w:color w:val="000000"/>
                 <w:sz w:val="16"/>
                 <w:szCs w:val="16"/>
@@ -1325,7 +1077,6 @@
             <w:pPr>
               <w:pStyle w:val="a4"/>
               <w:rPr>
-                <w:rFonts w:hint="eastAsia"/>
                 <w:color w:val="000000"/>
                 <w:sz w:val="16"/>
                 <w:szCs w:val="16"/>
@@ -1349,7 +1100,6 @@
             <w:pPr>
               <w:pStyle w:val="a4"/>
               <w:rPr>
-                <w:rFonts w:hint="eastAsia"/>
                 <w:color w:val="000000"/>
                 <w:sz w:val="16"/>
                 <w:szCs w:val="16"/>
@@ -1382,7 +1132,6 @@
             <w:pPr>
               <w:pStyle w:val="a4"/>
               <w:rPr>
-                <w:rFonts w:hint="eastAsia"/>
                 <w:color w:val="000000"/>
                 <w:sz w:val="16"/>
                 <w:szCs w:val="16"/>
@@ -1415,7 +1164,6 @@
             <w:pPr>
               <w:pStyle w:val="a4"/>
               <w:rPr>
-                <w:rFonts w:hint="eastAsia"/>
                 <w:color w:val="000000"/>
                 <w:sz w:val="16"/>
                 <w:szCs w:val="16"/>
@@ -1448,7 +1196,6 @@
             <w:pPr>
               <w:pStyle w:val="a4"/>
               <w:rPr>
-                <w:rFonts w:hint="eastAsia"/>
                 <w:color w:val="000000"/>
                 <w:sz w:val="16"/>
                 <w:szCs w:val="16"/>
@@ -1481,7 +1228,6 @@
             <w:pPr>
               <w:pStyle w:val="a4"/>
               <w:rPr>
-                <w:rFonts w:hint="eastAsia"/>
                 <w:color w:val="000000"/>
                 <w:sz w:val="16"/>
                 <w:szCs w:val="16"/>
@@ -1524,7 +1270,6 @@
             <w:pPr>
               <w:pStyle w:val="a4"/>
               <w:rPr>
-                <w:rFonts w:hint="eastAsia"/>
                 <w:color w:val="000000"/>
                 <w:sz w:val="16"/>
                 <w:szCs w:val="16"/>
@@ -1548,7 +1293,6 @@
             <w:pPr>
               <w:pStyle w:val="a4"/>
               <w:rPr>
-                <w:rFonts w:hint="eastAsia"/>
                 <w:color w:val="000000"/>
                 <w:sz w:val="16"/>
                 <w:szCs w:val="16"/>
@@ -1581,7 +1325,6 @@
             <w:pPr>
               <w:pStyle w:val="a4"/>
               <w:rPr>
-                <w:rFonts w:hint="eastAsia"/>
                 <w:color w:val="000000"/>
                 <w:sz w:val="16"/>
                 <w:szCs w:val="16"/>
@@ -1650,7 +1393,6 @@
             <w:pPr>
               <w:pStyle w:val="a4"/>
               <w:rPr>
-                <w:rFonts w:hint="eastAsia"/>
                 <w:color w:val="000000"/>
                 <w:sz w:val="16"/>
                 <w:szCs w:val="16"/>
@@ -1675,7 +1417,6 @@
             <w:pPr>
               <w:pStyle w:val="a4"/>
               <w:rPr>
-                <w:rFonts w:hint="eastAsia"/>
                 <w:color w:val="000000"/>
                 <w:sz w:val="16"/>
                 <w:szCs w:val="16"/>
@@ -1700,7 +1441,6 @@
             <w:pPr>
               <w:pStyle w:val="a4"/>
               <w:rPr>
-                <w:rFonts w:hint="eastAsia"/>
                 <w:color w:val="000000"/>
                 <w:sz w:val="16"/>
                 <w:szCs w:val="16"/>
@@ -1725,7 +1465,6 @@
             <w:pPr>
               <w:pStyle w:val="a4"/>
               <w:rPr>
-                <w:rFonts w:hint="eastAsia"/>
                 <w:color w:val="000000"/>
                 <w:sz w:val="16"/>
                 <w:szCs w:val="16"/>
@@ -1750,7 +1489,6 @@
             <w:pPr>
               <w:pStyle w:val="a4"/>
               <w:rPr>
-                <w:rFonts w:hint="eastAsia"/>
                 <w:color w:val="000000"/>
                 <w:sz w:val="16"/>
                 <w:szCs w:val="16"/>
@@ -1775,7 +1513,6 @@
             <w:pPr>
               <w:pStyle w:val="a4"/>
               <w:rPr>
-                <w:rFonts w:hint="eastAsia"/>
                 <w:color w:val="000000"/>
                 <w:sz w:val="16"/>
                 <w:szCs w:val="16"/>
@@ -1791,7 +1528,6 @@
             <w:pPr>
               <w:pStyle w:val="a4"/>
               <w:rPr>
-                <w:rFonts w:hint="eastAsia"/>
                 <w:color w:val="000000"/>
                 <w:sz w:val="16"/>
                 <w:szCs w:val="16"/>
@@ -1816,7 +1552,6 @@
             <w:pPr>
               <w:pStyle w:val="a4"/>
               <w:rPr>
-                <w:rFonts w:hint="eastAsia"/>
                 <w:color w:val="000000"/>
                 <w:sz w:val="16"/>
                 <w:szCs w:val="16"/>
@@ -1841,7 +1576,6 @@
             <w:pPr>
               <w:pStyle w:val="a4"/>
               <w:rPr>
-                <w:rFonts w:hint="eastAsia"/>
                 <w:color w:val="000000"/>
                 <w:sz w:val="16"/>
                 <w:szCs w:val="16"/>
@@ -1870,7 +1604,6 @@
               <w:pStyle w:val="a4"/>
               <w:jc w:val="center"/>
               <w:rPr>
-                <w:rFonts w:hint="eastAsia"/>
                 <w:color w:val="000000"/>
                 <w:sz w:val="16"/>
                 <w:szCs w:val="16"/>
@@ -1903,7 +1636,6 @@
             <w:pPr>
               <w:pStyle w:val="a4"/>
               <w:rPr>
-                <w:rFonts w:hint="eastAsia"/>
                 <w:color w:val="000000"/>
                 <w:sz w:val="16"/>
                 <w:szCs w:val="16"/>
@@ -1936,7 +1668,6 @@
             <w:pPr>
               <w:pStyle w:val="a4"/>
               <w:rPr>
-                <w:rFonts w:hint="eastAsia"/>
                 <w:color w:val="000000"/>
                 <w:sz w:val="16"/>
                 <w:szCs w:val="16"/>
@@ -1978,7 +1709,6 @@
             <w:pPr>
               <w:pStyle w:val="a4"/>
               <w:rPr>
-                <w:rFonts w:hint="eastAsia"/>
                 <w:color w:val="000000"/>
                 <w:sz w:val="16"/>
                 <w:szCs w:val="16"/>
@@ -2020,7 +1750,6 @@
             <w:pPr>
               <w:pStyle w:val="a4"/>
               <w:rPr>
-                <w:rFonts w:hint="eastAsia"/>
                 <w:color w:val="000000"/>
                 <w:sz w:val="16"/>
                 <w:szCs w:val="16"/>
@@ -2053,7 +1782,6 @@
             <w:pPr>
               <w:pStyle w:val="a4"/>
               <w:rPr>
-                <w:rFonts w:hint="eastAsia"/>
                 <w:color w:val="000000"/>
                 <w:sz w:val="16"/>
                 <w:szCs w:val="16"/>
@@ -2086,7 +1814,6 @@
             <w:pPr>
               <w:pStyle w:val="a4"/>
               <w:rPr>
-                <w:rFonts w:hint="eastAsia"/>
                 <w:color w:val="000000"/>
                 <w:sz w:val="16"/>
                 <w:szCs w:val="16"/>
@@ -2102,7 +1829,6 @@
             <w:pPr>
               <w:pStyle w:val="a4"/>
               <w:rPr>
-                <w:rFonts w:hint="eastAsia"/>
                 <w:color w:val="000000"/>
                 <w:sz w:val="16"/>
                 <w:szCs w:val="16"/>
@@ -2144,7 +1870,6 @@
             <w:pPr>
               <w:pStyle w:val="a4"/>
               <w:rPr>
-                <w:rFonts w:hint="eastAsia"/>
                 <w:color w:val="000000"/>
                 <w:sz w:val="16"/>
                 <w:szCs w:val="16"/>
@@ -2186,7 +1911,6 @@
             <w:pPr>
               <w:pStyle w:val="a4"/>
               <w:rPr>
-                <w:rFonts w:hint="eastAsia"/>
                 <w:color w:val="000000"/>
                 <w:sz w:val="16"/>
                 <w:szCs w:val="16"/>
@@ -2208,19 +1932,8 @@
     <w:p/>
     <w:p/>
     <w:p/>
+    <w:p/>
     <w:p>
-      <w:pPr>
-        <w:rPr>
-          <w:rFonts w:hint="eastAsia"/>
-        </w:rPr>
-      </w:pPr>
-    </w:p>
-    <w:p>
-      <w:pPr>
-        <w:rPr>
-          <w:rFonts w:hint="eastAsia"/>
-        </w:rPr>
-      </w:pPr>
       <w:r>
         <w:lastRenderedPageBreak/>
         <w:t xml:space="preserve">□ Screen </w:t>
@@ -2258,12 +1971,6 @@
         <w:gridCol w:w="3488"/>
       </w:tblGrid>
       <w:tr>
-        <w:tblPrEx>
-          <w:tblCellMar>
-            <w:top w:w="0" w:type="dxa"/>
-            <w:bottom w:w="0" w:type="dxa"/>
-          </w:tblCellMar>
-        </w:tblPrEx>
         <w:trPr>
           <w:trHeight w:val="192"/>
         </w:trPr>
@@ -2275,9 +1982,6 @@
           <w:p>
             <w:pPr>
               <w:jc w:val="center"/>
-              <w:rPr>
-                <w:rFonts w:hint="eastAsia"/>
-              </w:rPr>
             </w:pPr>
             <w:r>
               <w:rPr>
@@ -2296,11 +2000,6 @@
             <w:vAlign w:val="center"/>
           </w:tcPr>
           <w:p>
-            <w:pPr>
-              <w:rPr>
-                <w:rFonts w:hint="eastAsia"/>
-              </w:rPr>
-            </w:pPr>
             <w:r>
               <w:rPr>
                 <w:noProof/>
@@ -2310,1050 +2009,6 @@
                   <wp:extent cx="2011680" cy="1657350"/>
                   <wp:effectExtent l="0" t="0" r="7620" b="0"/>
                   <wp:docPr id="1" name="그림 1"/>
-                  <wp:cNvGraphicFramePr>
-                    <a:graphicFrameLocks xmlns:a="http://schemas.openxmlformats.org/drawingml/2006/main" noChangeAspect="1"/>
-                  </wp:cNvGraphicFramePr>
-                  <a:graphic xmlns:a="http://schemas.openxmlformats.org/drawingml/2006/main">
-                    <a:graphicData uri="http://schemas.openxmlformats.org/drawingml/2006/picture">
-                      <pic:pic xmlns:pic="http://schemas.openxmlformats.org/drawingml/2006/picture">
-                        <pic:nvPicPr>
-                          <pic:cNvPr id="1" name=""/>
-                          <pic:cNvPicPr/>
-                        </pic:nvPicPr>
-                        <pic:blipFill>
-                          <a:blip r:embed="rId5"/>
-                          <a:stretch>
-                            <a:fillRect/>
-                          </a:stretch>
-                        </pic:blipFill>
-                        <pic:spPr>
-                          <a:xfrm>
-                            <a:off x="0" y="0"/>
-                            <a:ext cx="2011680" cy="1657350"/>
-                          </a:xfrm>
-                          <a:prstGeom prst="rect">
-                            <a:avLst/>
-                          </a:prstGeom>
-                        </pic:spPr>
-                      </pic:pic>
-                    </a:graphicData>
-                  </a:graphic>
-                </wp:inline>
-              </w:drawing>
-            </w:r>
-            <w:r>
-              <w:rPr>
-                <w:rFonts w:hint="eastAsia"/>
-              </w:rPr>
-              <w:t xml:space="preserve">  </w:t>
-            </w:r>
-            <w:r>
-              <w:t xml:space="preserve"> </w:t>
-            </w:r>
-          </w:p>
-        </w:tc>
-        <w:tc>
-          <w:tcPr>
-            <w:tcW w:w="3488" w:type="dxa"/>
-            <w:vAlign w:val="center"/>
-          </w:tcPr>
-          <w:p>
-            <w:pPr>
-              <w:rPr>
-                <w:rFonts w:hint="eastAsia"/>
-                <w:sz w:val="16"/>
-                <w:szCs w:val="16"/>
-              </w:rPr>
-            </w:pPr>
-            <w:r>
-              <w:rPr>
-                <w:rFonts w:hint="eastAsia"/>
-                <w:sz w:val="16"/>
-                <w:szCs w:val="16"/>
-              </w:rPr>
-              <w:t xml:space="preserve">○ </w:t>
-            </w:r>
-            <w:r>
-              <w:rPr>
-                <w:sz w:val="16"/>
-                <w:szCs w:val="16"/>
-              </w:rPr>
-              <w:t xml:space="preserve">Screen </w:t>
-            </w:r>
-            <w:proofErr w:type="gramStart"/>
-            <w:r>
-              <w:rPr>
-                <w:sz w:val="16"/>
-                <w:szCs w:val="16"/>
-              </w:rPr>
-              <w:t>type</w:t>
-            </w:r>
-            <w:r>
-              <w:rPr>
-                <w:rFonts w:hint="eastAsia"/>
-                <w:sz w:val="16"/>
-                <w:szCs w:val="16"/>
-              </w:rPr>
-              <w:t xml:space="preserve"> </w:t>
-            </w:r>
-            <w:r>
-              <w:rPr>
-                <w:sz w:val="16"/>
-                <w:szCs w:val="16"/>
-              </w:rPr>
-              <w:t>:</w:t>
-            </w:r>
-            <w:proofErr w:type="gramEnd"/>
-            <w:r>
-              <w:rPr>
-                <w:sz w:val="16"/>
-                <w:szCs w:val="16"/>
-              </w:rPr>
-              <w:t xml:space="preserve"> Dialog</w:t>
-            </w:r>
-          </w:p>
-          <w:p>
-            <w:pPr>
-              <w:rPr>
-                <w:rFonts w:hint="eastAsia"/>
-                <w:sz w:val="16"/>
-                <w:szCs w:val="16"/>
-              </w:rPr>
-            </w:pPr>
-            <w:r>
-              <w:rPr>
-                <w:rFonts w:hint="eastAsia"/>
-                <w:sz w:val="16"/>
-                <w:szCs w:val="16"/>
-              </w:rPr>
-              <w:t xml:space="preserve">○ </w:t>
-            </w:r>
-            <w:proofErr w:type="spellStart"/>
-            <w:proofErr w:type="gramStart"/>
-            <w:r>
-              <w:rPr>
-                <w:sz w:val="16"/>
-                <w:szCs w:val="16"/>
-              </w:rPr>
-              <w:t>NextScreen</w:t>
-            </w:r>
-            <w:proofErr w:type="spellEnd"/>
-            <w:r>
-              <w:rPr>
-                <w:sz w:val="16"/>
-                <w:szCs w:val="16"/>
-              </w:rPr>
-              <w:t xml:space="preserve"> :</w:t>
-            </w:r>
-            <w:proofErr w:type="gramEnd"/>
-            <w:r>
-              <w:rPr>
-                <w:sz w:val="16"/>
-                <w:szCs w:val="16"/>
-              </w:rPr>
-              <w:t xml:space="preserve"> </w:t>
-            </w:r>
-            <w:r>
-              <w:rPr>
-                <w:rFonts w:hint="eastAsia"/>
-                <w:sz w:val="16"/>
-                <w:szCs w:val="16"/>
-              </w:rPr>
-              <w:t>1</w:t>
-            </w:r>
-            <w:r>
-              <w:rPr>
-                <w:sz w:val="16"/>
-                <w:szCs w:val="16"/>
-              </w:rPr>
-              <w:t>00(</w:t>
-            </w:r>
-            <w:r>
-              <w:rPr>
-                <w:rFonts w:hint="eastAsia"/>
-                <w:sz w:val="16"/>
-                <w:szCs w:val="16"/>
-              </w:rPr>
-              <w:t>지금 스크린으로 컴백)</w:t>
-            </w:r>
-          </w:p>
-          <w:p>
-            <w:pPr>
-              <w:rPr>
-                <w:sz w:val="16"/>
-                <w:szCs w:val="16"/>
-              </w:rPr>
-            </w:pPr>
-            <w:r>
-              <w:rPr>
-                <w:rFonts w:hint="eastAsia"/>
-                <w:sz w:val="16"/>
-                <w:szCs w:val="16"/>
-              </w:rPr>
-              <w:t xml:space="preserve">○ </w:t>
-            </w:r>
-            <w:r>
-              <w:rPr>
-                <w:sz w:val="16"/>
-                <w:szCs w:val="16"/>
-              </w:rPr>
-              <w:t>input/output field.</w:t>
-            </w:r>
-          </w:p>
-          <w:p>
-            <w:pPr>
-              <w:spacing w:line="240" w:lineRule="auto"/>
-              <w:rPr>
-                <w:sz w:val="16"/>
-                <w:szCs w:val="16"/>
-              </w:rPr>
-            </w:pPr>
-            <w:r>
-              <w:rPr>
-                <w:rFonts w:hint="eastAsia"/>
-                <w:sz w:val="16"/>
-                <w:szCs w:val="16"/>
-              </w:rPr>
-              <w:t>1</w:t>
-            </w:r>
-            <w:r>
-              <w:rPr>
-                <w:sz w:val="16"/>
-                <w:szCs w:val="16"/>
-              </w:rPr>
-              <w:t xml:space="preserve">. </w:t>
-            </w:r>
-            <w:r>
-              <w:rPr>
-                <w:sz w:val="16"/>
-                <w:szCs w:val="16"/>
-              </w:rPr>
-              <w:t>ZTHSOCCER-TEAM(</w:t>
-            </w:r>
-            <w:r>
-              <w:rPr>
-                <w:rFonts w:hint="eastAsia"/>
-                <w:sz w:val="16"/>
-                <w:szCs w:val="16"/>
-              </w:rPr>
-              <w:t>I</w:t>
-            </w:r>
-            <w:r>
-              <w:rPr>
-                <w:sz w:val="16"/>
-                <w:szCs w:val="16"/>
-              </w:rPr>
-              <w:t>NPUT=</w:t>
-            </w:r>
-            <w:r>
-              <w:rPr>
-                <w:sz w:val="16"/>
-                <w:szCs w:val="16"/>
-              </w:rPr>
-              <w:t>0</w:t>
-            </w:r>
-            <w:r>
-              <w:rPr>
-                <w:sz w:val="16"/>
-                <w:szCs w:val="16"/>
-              </w:rPr>
-              <w:t>)</w:t>
-            </w:r>
-          </w:p>
-          <w:p>
-            <w:pPr>
-              <w:spacing w:line="240" w:lineRule="auto"/>
-              <w:rPr>
-                <w:sz w:val="16"/>
-                <w:szCs w:val="16"/>
-              </w:rPr>
-            </w:pPr>
-            <w:r>
-              <w:rPr>
-                <w:rFonts w:hint="eastAsia"/>
-                <w:sz w:val="16"/>
-                <w:szCs w:val="16"/>
-              </w:rPr>
-              <w:t>2</w:t>
-            </w:r>
-            <w:r>
-              <w:rPr>
-                <w:sz w:val="16"/>
-                <w:szCs w:val="16"/>
-              </w:rPr>
-              <w:t xml:space="preserve">. </w:t>
-            </w:r>
-            <w:r>
-              <w:rPr>
-                <w:sz w:val="16"/>
-                <w:szCs w:val="16"/>
-              </w:rPr>
-              <w:t>ZTHSOCCER-NAME(</w:t>
-            </w:r>
-            <w:r>
-              <w:rPr>
-                <w:rFonts w:hint="eastAsia"/>
-                <w:sz w:val="16"/>
-                <w:szCs w:val="16"/>
-              </w:rPr>
-              <w:t>I</w:t>
-            </w:r>
-            <w:r>
-              <w:rPr>
-                <w:sz w:val="16"/>
-                <w:szCs w:val="16"/>
-              </w:rPr>
-              <w:t>NPUT=1)</w:t>
-            </w:r>
-          </w:p>
-          <w:p>
-            <w:pPr>
-              <w:spacing w:line="240" w:lineRule="auto"/>
-              <w:rPr>
-                <w:sz w:val="16"/>
-                <w:szCs w:val="16"/>
-              </w:rPr>
-            </w:pPr>
-            <w:r>
-              <w:rPr>
-                <w:rFonts w:hint="eastAsia"/>
-                <w:sz w:val="16"/>
-                <w:szCs w:val="16"/>
-              </w:rPr>
-              <w:t>3</w:t>
-            </w:r>
-            <w:r>
-              <w:rPr>
-                <w:sz w:val="16"/>
-                <w:szCs w:val="16"/>
-              </w:rPr>
-              <w:t xml:space="preserve">. </w:t>
-            </w:r>
-            <w:r>
-              <w:rPr>
-                <w:sz w:val="16"/>
-                <w:szCs w:val="16"/>
-              </w:rPr>
-              <w:t>ZTHSOCCER-SOCCER_POSITION(</w:t>
-            </w:r>
-            <w:r>
-              <w:rPr>
-                <w:rFonts w:hint="eastAsia"/>
-                <w:sz w:val="16"/>
-                <w:szCs w:val="16"/>
-              </w:rPr>
-              <w:t>I</w:t>
-            </w:r>
-            <w:r>
-              <w:rPr>
-                <w:sz w:val="16"/>
-                <w:szCs w:val="16"/>
-              </w:rPr>
-              <w:t>NPUT=</w:t>
-            </w:r>
-            <w:r>
-              <w:rPr>
-                <w:sz w:val="16"/>
-                <w:szCs w:val="16"/>
-              </w:rPr>
-              <w:t>0</w:t>
-            </w:r>
-            <w:r>
-              <w:rPr>
-                <w:sz w:val="16"/>
-                <w:szCs w:val="16"/>
-              </w:rPr>
-              <w:t>)</w:t>
-            </w:r>
-          </w:p>
-          <w:p>
-            <w:pPr>
-              <w:spacing w:line="240" w:lineRule="auto"/>
-              <w:rPr>
-                <w:sz w:val="16"/>
-                <w:szCs w:val="16"/>
-              </w:rPr>
-            </w:pPr>
-            <w:r>
-              <w:rPr>
-                <w:rFonts w:hint="eastAsia"/>
-                <w:sz w:val="16"/>
-                <w:szCs w:val="16"/>
-              </w:rPr>
-              <w:t>4</w:t>
-            </w:r>
-            <w:r>
-              <w:rPr>
-                <w:sz w:val="16"/>
-                <w:szCs w:val="16"/>
-              </w:rPr>
-              <w:t xml:space="preserve">. </w:t>
-            </w:r>
-            <w:r>
-              <w:rPr>
-                <w:sz w:val="16"/>
-                <w:szCs w:val="16"/>
-              </w:rPr>
-              <w:t>ZTHSOCCER-NATION(</w:t>
-            </w:r>
-            <w:r>
-              <w:rPr>
-                <w:rFonts w:hint="eastAsia"/>
-                <w:sz w:val="16"/>
-                <w:szCs w:val="16"/>
-              </w:rPr>
-              <w:t>I</w:t>
-            </w:r>
-            <w:r>
-              <w:rPr>
-                <w:sz w:val="16"/>
-                <w:szCs w:val="16"/>
-              </w:rPr>
-              <w:t>NPUT=</w:t>
-            </w:r>
-            <w:r>
-              <w:rPr>
-                <w:sz w:val="16"/>
-                <w:szCs w:val="16"/>
-              </w:rPr>
-              <w:t>0</w:t>
-            </w:r>
-            <w:r>
-              <w:rPr>
-                <w:sz w:val="16"/>
-                <w:szCs w:val="16"/>
-              </w:rPr>
-              <w:t>)</w:t>
-            </w:r>
-          </w:p>
-          <w:p>
-            <w:pPr>
-              <w:spacing w:line="240" w:lineRule="auto"/>
-              <w:rPr>
-                <w:sz w:val="16"/>
-                <w:szCs w:val="16"/>
-              </w:rPr>
-            </w:pPr>
-            <w:r>
-              <w:rPr>
-                <w:rFonts w:hint="eastAsia"/>
-                <w:sz w:val="16"/>
-                <w:szCs w:val="16"/>
-              </w:rPr>
-              <w:t xml:space="preserve">○ </w:t>
-            </w:r>
-            <w:r>
-              <w:rPr>
-                <w:sz w:val="16"/>
-                <w:szCs w:val="16"/>
-              </w:rPr>
-              <w:t>pushbutton</w:t>
-            </w:r>
-          </w:p>
-          <w:p>
-            <w:pPr>
-              <w:spacing w:line="240" w:lineRule="auto"/>
-              <w:rPr>
-                <w:sz w:val="16"/>
-                <w:szCs w:val="16"/>
-              </w:rPr>
-            </w:pPr>
-            <w:r>
-              <w:rPr>
-                <w:rFonts w:hint="eastAsia"/>
-                <w:sz w:val="16"/>
-                <w:szCs w:val="16"/>
-              </w:rPr>
-              <w:t>1</w:t>
-            </w:r>
-            <w:r>
-              <w:rPr>
-                <w:sz w:val="16"/>
-                <w:szCs w:val="16"/>
-              </w:rPr>
-              <w:t xml:space="preserve">. </w:t>
-            </w:r>
-            <w:r>
-              <w:rPr>
-                <w:rFonts w:hint="eastAsia"/>
-                <w:sz w:val="16"/>
-                <w:szCs w:val="16"/>
-              </w:rPr>
-              <w:t>신체정보</w:t>
-            </w:r>
-            <w:r>
-              <w:rPr>
-                <w:sz w:val="16"/>
-                <w:szCs w:val="16"/>
-              </w:rPr>
-              <w:t>_조회</w:t>
-            </w:r>
-            <w:r>
-              <w:rPr>
-                <w:rFonts w:hint="eastAsia"/>
-                <w:sz w:val="16"/>
-                <w:szCs w:val="16"/>
-              </w:rPr>
-              <w:t>(</w:t>
-            </w:r>
-            <w:r>
-              <w:rPr>
-                <w:sz w:val="16"/>
-                <w:szCs w:val="16"/>
-              </w:rPr>
-              <w:t>PI)</w:t>
-            </w:r>
-          </w:p>
-          <w:p>
-            <w:pPr>
-              <w:spacing w:line="240" w:lineRule="auto"/>
-              <w:rPr>
-                <w:sz w:val="16"/>
-                <w:szCs w:val="16"/>
-              </w:rPr>
-            </w:pPr>
-            <w:r>
-              <w:rPr>
-                <w:rFonts w:hint="eastAsia"/>
-                <w:sz w:val="16"/>
-                <w:szCs w:val="16"/>
-              </w:rPr>
-              <w:t>2</w:t>
-            </w:r>
-            <w:r>
-              <w:rPr>
-                <w:sz w:val="16"/>
-                <w:szCs w:val="16"/>
-              </w:rPr>
-              <w:t xml:space="preserve">. </w:t>
-            </w:r>
-            <w:r>
-              <w:rPr>
-                <w:rFonts w:hint="eastAsia"/>
-                <w:sz w:val="16"/>
-                <w:szCs w:val="16"/>
-              </w:rPr>
-              <w:t>연봉정보</w:t>
-            </w:r>
-            <w:r>
-              <w:rPr>
-                <w:sz w:val="16"/>
-                <w:szCs w:val="16"/>
-              </w:rPr>
-              <w:t>_조회</w:t>
-            </w:r>
-            <w:r>
-              <w:rPr>
-                <w:rFonts w:hint="eastAsia"/>
-                <w:sz w:val="16"/>
-                <w:szCs w:val="16"/>
-              </w:rPr>
-              <w:t>(</w:t>
-            </w:r>
-            <w:r>
-              <w:rPr>
-                <w:sz w:val="16"/>
-                <w:szCs w:val="16"/>
-              </w:rPr>
-              <w:t>SI)</w:t>
-            </w:r>
-          </w:p>
-          <w:p>
-            <w:pPr>
-              <w:spacing w:line="240" w:lineRule="auto"/>
-              <w:rPr>
-                <w:rFonts w:hint="eastAsia"/>
-              </w:rPr>
-            </w:pPr>
-            <w:r>
-              <w:rPr>
-                <w:rFonts w:hint="eastAsia"/>
-                <w:sz w:val="16"/>
-                <w:szCs w:val="16"/>
-              </w:rPr>
-              <w:t>*</w:t>
-            </w:r>
-            <w:r>
-              <w:rPr>
-                <w:sz w:val="16"/>
-                <w:szCs w:val="16"/>
-              </w:rPr>
-              <w:t xml:space="preserve"> </w:t>
-            </w:r>
-            <w:r>
-              <w:rPr>
-                <w:sz w:val="16"/>
-                <w:szCs w:val="16"/>
-              </w:rPr>
-              <w:t>Text</w:t>
-            </w:r>
-            <w:r>
-              <w:rPr>
-                <w:sz w:val="16"/>
-                <w:szCs w:val="16"/>
-              </w:rPr>
-              <w:t>(</w:t>
-            </w:r>
-            <w:proofErr w:type="spellStart"/>
-            <w:r>
-              <w:rPr>
-                <w:sz w:val="16"/>
-                <w:szCs w:val="16"/>
-              </w:rPr>
-              <w:t>fctcode</w:t>
-            </w:r>
-            <w:proofErr w:type="spellEnd"/>
-            <w:r>
-              <w:rPr>
-                <w:rFonts w:hint="eastAsia"/>
-                <w:sz w:val="16"/>
-                <w:szCs w:val="16"/>
-              </w:rPr>
-              <w:t>)</w:t>
-            </w:r>
-          </w:p>
-        </w:tc>
-      </w:tr>
-      <w:tr>
-        <w:tblPrEx>
-          <w:tblCellMar>
-            <w:top w:w="0" w:type="dxa"/>
-            <w:bottom w:w="0" w:type="dxa"/>
-          </w:tblCellMar>
-        </w:tblPrEx>
-        <w:trPr>
-          <w:trHeight w:val="192"/>
-        </w:trPr>
-        <w:tc>
-          <w:tcPr>
-            <w:tcW w:w="2088" w:type="dxa"/>
-            <w:vAlign w:val="center"/>
-          </w:tcPr>
-          <w:p>
-            <w:pPr>
-              <w:jc w:val="center"/>
-              <w:rPr>
-                <w:rFonts w:hint="eastAsia"/>
-              </w:rPr>
-            </w:pPr>
-            <w:r>
-              <w:rPr>
-                <w:rFonts w:hint="eastAsia"/>
-              </w:rPr>
-              <w:t>0</w:t>
-            </w:r>
-            <w:r>
-              <w:t>200</w:t>
-            </w:r>
-          </w:p>
-        </w:tc>
-        <w:tc>
-          <w:tcPr>
-            <w:tcW w:w="3384" w:type="dxa"/>
-            <w:vAlign w:val="center"/>
-          </w:tcPr>
-          <w:p>
-            <w:pPr>
-              <w:rPr>
-                <w:rFonts w:hint="eastAsia"/>
-              </w:rPr>
-            </w:pPr>
-            <w:r>
-              <w:rPr>
-                <w:noProof/>
-              </w:rPr>
-              <w:drawing>
-                <wp:inline distT="0" distB="0" distL="0" distR="0" wp14:anchorId="53F1C572" wp14:editId="7D30760F">
-                  <wp:extent cx="1973580" cy="904875"/>
-                  <wp:effectExtent l="0" t="0" r="7620" b="9525"/>
-                  <wp:docPr id="2" name="그림 2"/>
-                  <wp:cNvGraphicFramePr>
-                    <a:graphicFrameLocks xmlns:a="http://schemas.openxmlformats.org/drawingml/2006/main" noChangeAspect="1"/>
-                  </wp:cNvGraphicFramePr>
-                  <a:graphic xmlns:a="http://schemas.openxmlformats.org/drawingml/2006/main">
-                    <a:graphicData uri="http://schemas.openxmlformats.org/drawingml/2006/picture">
-                      <pic:pic xmlns:pic="http://schemas.openxmlformats.org/drawingml/2006/picture">
-                        <pic:nvPicPr>
-                          <pic:cNvPr id="1" name=""/>
-                          <pic:cNvPicPr/>
-                        </pic:nvPicPr>
-                        <pic:blipFill>
-                          <a:blip r:embed="rId6"/>
-                          <a:stretch>
-                            <a:fillRect/>
-                          </a:stretch>
-                        </pic:blipFill>
-                        <pic:spPr>
-                          <a:xfrm>
-                            <a:off x="0" y="0"/>
-                            <a:ext cx="1973580" cy="904875"/>
-                          </a:xfrm>
-                          <a:prstGeom prst="rect">
-                            <a:avLst/>
-                          </a:prstGeom>
-                        </pic:spPr>
-                      </pic:pic>
-                    </a:graphicData>
-                  </a:graphic>
-                </wp:inline>
-              </w:drawing>
-            </w:r>
-          </w:p>
-        </w:tc>
-        <w:tc>
-          <w:tcPr>
-            <w:tcW w:w="3488" w:type="dxa"/>
-            <w:vAlign w:val="center"/>
-          </w:tcPr>
-          <w:p>
-            <w:pPr>
-              <w:rPr>
-                <w:rFonts w:hint="eastAsia"/>
-                <w:sz w:val="16"/>
-                <w:szCs w:val="16"/>
-              </w:rPr>
-            </w:pPr>
-            <w:r>
-              <w:rPr>
-                <w:rFonts w:hint="eastAsia"/>
-                <w:sz w:val="16"/>
-                <w:szCs w:val="16"/>
-              </w:rPr>
-              <w:t xml:space="preserve">○ </w:t>
-            </w:r>
-            <w:r>
-              <w:rPr>
-                <w:sz w:val="16"/>
-                <w:szCs w:val="16"/>
-              </w:rPr>
-              <w:t xml:space="preserve">Screen </w:t>
-            </w:r>
-            <w:proofErr w:type="gramStart"/>
-            <w:r>
-              <w:rPr>
-                <w:sz w:val="16"/>
-                <w:szCs w:val="16"/>
-              </w:rPr>
-              <w:t>type</w:t>
-            </w:r>
-            <w:r>
-              <w:rPr>
-                <w:rFonts w:hint="eastAsia"/>
-                <w:sz w:val="16"/>
-                <w:szCs w:val="16"/>
-              </w:rPr>
-              <w:t xml:space="preserve"> </w:t>
-            </w:r>
-            <w:r>
-              <w:rPr>
-                <w:sz w:val="16"/>
-                <w:szCs w:val="16"/>
-              </w:rPr>
-              <w:t>:</w:t>
-            </w:r>
-            <w:proofErr w:type="gramEnd"/>
-            <w:r>
-              <w:rPr>
-                <w:sz w:val="16"/>
-                <w:szCs w:val="16"/>
-              </w:rPr>
-              <w:t xml:space="preserve"> Dialog</w:t>
-            </w:r>
-          </w:p>
-          <w:p>
-            <w:pPr>
-              <w:rPr>
-                <w:rFonts w:hint="eastAsia"/>
-                <w:sz w:val="16"/>
-                <w:szCs w:val="16"/>
-              </w:rPr>
-            </w:pPr>
-            <w:r>
-              <w:rPr>
-                <w:rFonts w:hint="eastAsia"/>
-                <w:sz w:val="16"/>
-                <w:szCs w:val="16"/>
-              </w:rPr>
-              <w:t xml:space="preserve">○ </w:t>
-            </w:r>
-            <w:proofErr w:type="spellStart"/>
-            <w:proofErr w:type="gramStart"/>
-            <w:r>
-              <w:rPr>
-                <w:sz w:val="16"/>
-                <w:szCs w:val="16"/>
-              </w:rPr>
-              <w:t>NextScreen</w:t>
-            </w:r>
-            <w:proofErr w:type="spellEnd"/>
-            <w:r>
-              <w:rPr>
-                <w:sz w:val="16"/>
-                <w:szCs w:val="16"/>
-              </w:rPr>
-              <w:t xml:space="preserve"> :</w:t>
-            </w:r>
-            <w:proofErr w:type="gramEnd"/>
-            <w:r>
-              <w:rPr>
-                <w:sz w:val="16"/>
-                <w:szCs w:val="16"/>
-              </w:rPr>
-              <w:t xml:space="preserve"> </w:t>
-            </w:r>
-            <w:r>
-              <w:rPr>
-                <w:rFonts w:hint="eastAsia"/>
-                <w:sz w:val="16"/>
-                <w:szCs w:val="16"/>
-              </w:rPr>
-              <w:t>공백(초기화면)</w:t>
-            </w:r>
-          </w:p>
-          <w:p>
-            <w:pPr>
-              <w:rPr>
-                <w:sz w:val="16"/>
-                <w:szCs w:val="16"/>
-              </w:rPr>
-            </w:pPr>
-            <w:r>
-              <w:rPr>
-                <w:rFonts w:hint="eastAsia"/>
-                <w:sz w:val="16"/>
-                <w:szCs w:val="16"/>
-              </w:rPr>
-              <w:t xml:space="preserve">○ </w:t>
-            </w:r>
-            <w:r>
-              <w:rPr>
-                <w:sz w:val="16"/>
-                <w:szCs w:val="16"/>
-              </w:rPr>
-              <w:t>input/output filed</w:t>
-            </w:r>
-          </w:p>
-          <w:p>
-            <w:pPr>
-              <w:rPr>
-                <w:sz w:val="16"/>
-                <w:szCs w:val="16"/>
-              </w:rPr>
-            </w:pPr>
-            <w:r>
-              <w:rPr>
-                <w:rFonts w:hint="eastAsia"/>
-                <w:sz w:val="16"/>
-                <w:szCs w:val="16"/>
-              </w:rPr>
-              <w:t>1</w:t>
-            </w:r>
-            <w:r>
-              <w:rPr>
-                <w:sz w:val="16"/>
-                <w:szCs w:val="16"/>
-              </w:rPr>
-              <w:t xml:space="preserve">. </w:t>
-            </w:r>
-            <w:r>
-              <w:rPr>
-                <w:sz w:val="16"/>
-                <w:szCs w:val="16"/>
-              </w:rPr>
-              <w:t>ZTHSOCCER-NAME</w:t>
-            </w:r>
-            <w:r>
-              <w:rPr>
-                <w:sz w:val="16"/>
-                <w:szCs w:val="16"/>
-              </w:rPr>
-              <w:t>(</w:t>
-            </w:r>
-            <w:r>
-              <w:rPr>
-                <w:rFonts w:hint="eastAsia"/>
-                <w:sz w:val="16"/>
-                <w:szCs w:val="16"/>
-              </w:rPr>
-              <w:t>I</w:t>
-            </w:r>
-            <w:r>
-              <w:rPr>
-                <w:sz w:val="16"/>
-                <w:szCs w:val="16"/>
-              </w:rPr>
-              <w:t>NPUT=1)</w:t>
-            </w:r>
-          </w:p>
-          <w:p>
-            <w:pPr>
-              <w:rPr>
-                <w:sz w:val="16"/>
-                <w:szCs w:val="16"/>
-              </w:rPr>
-            </w:pPr>
-            <w:r>
-              <w:rPr>
-                <w:rFonts w:hint="eastAsia"/>
-                <w:sz w:val="16"/>
-                <w:szCs w:val="16"/>
-              </w:rPr>
-              <w:t>2</w:t>
-            </w:r>
-            <w:r>
-              <w:rPr>
-                <w:sz w:val="16"/>
-                <w:szCs w:val="16"/>
-              </w:rPr>
-              <w:t xml:space="preserve">. </w:t>
-            </w:r>
-            <w:r>
-              <w:rPr>
-                <w:sz w:val="16"/>
-                <w:szCs w:val="16"/>
-              </w:rPr>
-              <w:t>ZTHSOCCER-HEIGHT</w:t>
-            </w:r>
-            <w:r>
-              <w:rPr>
-                <w:sz w:val="16"/>
-                <w:szCs w:val="16"/>
-              </w:rPr>
-              <w:t>(INPUT=1)</w:t>
-            </w:r>
-          </w:p>
-          <w:p>
-            <w:pPr>
-              <w:rPr>
-                <w:sz w:val="16"/>
-                <w:szCs w:val="16"/>
-              </w:rPr>
-            </w:pPr>
-            <w:r>
-              <w:rPr>
-                <w:rFonts w:hint="eastAsia"/>
-                <w:sz w:val="16"/>
-                <w:szCs w:val="16"/>
-              </w:rPr>
-              <w:t>3</w:t>
-            </w:r>
-            <w:r>
-              <w:rPr>
-                <w:sz w:val="16"/>
-                <w:szCs w:val="16"/>
-              </w:rPr>
-              <w:t xml:space="preserve">. </w:t>
-            </w:r>
-            <w:r>
-              <w:rPr>
-                <w:sz w:val="16"/>
-                <w:szCs w:val="16"/>
-              </w:rPr>
-              <w:t>ZTHSOCCER-WEIGHT(INPUT=1)</w:t>
-            </w:r>
-          </w:p>
-          <w:p>
-            <w:pPr>
-              <w:ind w:firstLineChars="150" w:firstLine="240"/>
-              <w:rPr>
-                <w:rFonts w:hint="eastAsia"/>
-              </w:rPr>
-            </w:pPr>
-            <w:r>
-              <w:rPr>
-                <w:rFonts w:hint="eastAsia"/>
-                <w:sz w:val="16"/>
-                <w:szCs w:val="16"/>
-              </w:rPr>
-              <w:t>*</w:t>
-            </w:r>
-            <w:r>
-              <w:rPr>
-                <w:sz w:val="16"/>
-                <w:szCs w:val="16"/>
-              </w:rPr>
-              <w:t xml:space="preserve"> </w:t>
-            </w:r>
-            <w:proofErr w:type="spellStart"/>
-            <w:r>
-              <w:rPr>
-                <w:sz w:val="16"/>
-                <w:szCs w:val="16"/>
-              </w:rPr>
-              <w:t>Nane</w:t>
-            </w:r>
-            <w:proofErr w:type="spellEnd"/>
-            <w:r>
-              <w:rPr>
-                <w:sz w:val="16"/>
-                <w:szCs w:val="16"/>
-              </w:rPr>
-              <w:t xml:space="preserve">(Input Field </w:t>
-            </w:r>
-            <w:r>
-              <w:rPr>
-                <w:rFonts w:hint="eastAsia"/>
-                <w:sz w:val="16"/>
-                <w:szCs w:val="16"/>
-              </w:rPr>
-              <w:t>체크여부)</w:t>
-            </w:r>
-          </w:p>
-        </w:tc>
-      </w:tr>
-      <w:tr>
-        <w:tblPrEx>
-          <w:tblCellMar>
-            <w:top w:w="0" w:type="dxa"/>
-            <w:bottom w:w="0" w:type="dxa"/>
-          </w:tblCellMar>
-        </w:tblPrEx>
-        <w:trPr>
-          <w:trHeight w:val="192"/>
-        </w:trPr>
-        <w:tc>
-          <w:tcPr>
-            <w:tcW w:w="2088" w:type="dxa"/>
-            <w:vAlign w:val="center"/>
-          </w:tcPr>
-          <w:p>
-            <w:pPr>
-              <w:jc w:val="center"/>
-              <w:rPr>
-                <w:rFonts w:hint="eastAsia"/>
-              </w:rPr>
-            </w:pPr>
-            <w:r>
-              <w:rPr>
-                <w:rFonts w:hint="eastAsia"/>
-              </w:rPr>
-              <w:t>0</w:t>
-            </w:r>
-            <w:r>
-              <w:t>300</w:t>
-            </w:r>
-          </w:p>
-        </w:tc>
-        <w:tc>
-          <w:tcPr>
-            <w:tcW w:w="3384" w:type="dxa"/>
-            <w:vAlign w:val="center"/>
-          </w:tcPr>
-          <w:p>
-            <w:pPr>
-              <w:rPr>
-                <w:rFonts w:hint="eastAsia"/>
-              </w:rPr>
-            </w:pPr>
-            <w:r>
-              <w:rPr>
-                <w:noProof/>
-              </w:rPr>
-              <w:drawing>
-                <wp:inline distT="0" distB="0" distL="0" distR="0" wp14:anchorId="3A501B42" wp14:editId="2E32858D">
-                  <wp:extent cx="1958340" cy="514350"/>
-                  <wp:effectExtent l="0" t="0" r="3810" b="0"/>
-                  <wp:docPr id="3" name="그림 3"/>
                   <wp:cNvGraphicFramePr>
                     <a:graphicFrameLocks xmlns:a="http://schemas.openxmlformats.org/drawingml/2006/main" noChangeAspect="1"/>
                   </wp:cNvGraphicFramePr>
@@ -3373,6 +2028,907 @@
                         <pic:spPr>
                           <a:xfrm>
                             <a:off x="0" y="0"/>
+                            <a:ext cx="2011680" cy="1657350"/>
+                          </a:xfrm>
+                          <a:prstGeom prst="rect">
+                            <a:avLst/>
+                          </a:prstGeom>
+                        </pic:spPr>
+                      </pic:pic>
+                    </a:graphicData>
+                  </a:graphic>
+                </wp:inline>
+              </w:drawing>
+            </w:r>
+            <w:r>
+              <w:rPr>
+                <w:rFonts w:hint="eastAsia"/>
+              </w:rPr>
+              <w:t xml:space="preserve">  </w:t>
+            </w:r>
+            <w:r>
+              <w:t xml:space="preserve"> </w:t>
+            </w:r>
+          </w:p>
+        </w:tc>
+        <w:tc>
+          <w:tcPr>
+            <w:tcW w:w="3488" w:type="dxa"/>
+            <w:vAlign w:val="center"/>
+          </w:tcPr>
+          <w:p>
+            <w:pPr>
+              <w:rPr>
+                <w:sz w:val="16"/>
+                <w:szCs w:val="16"/>
+              </w:rPr>
+            </w:pPr>
+            <w:r>
+              <w:rPr>
+                <w:rFonts w:hint="eastAsia"/>
+                <w:sz w:val="16"/>
+                <w:szCs w:val="16"/>
+              </w:rPr>
+              <w:t xml:space="preserve">○ </w:t>
+            </w:r>
+            <w:r>
+              <w:rPr>
+                <w:sz w:val="16"/>
+                <w:szCs w:val="16"/>
+              </w:rPr>
+              <w:t xml:space="preserve">Screen </w:t>
+            </w:r>
+            <w:proofErr w:type="gramStart"/>
+            <w:r>
+              <w:rPr>
+                <w:sz w:val="16"/>
+                <w:szCs w:val="16"/>
+              </w:rPr>
+              <w:t>type</w:t>
+            </w:r>
+            <w:r>
+              <w:rPr>
+                <w:rFonts w:hint="eastAsia"/>
+                <w:sz w:val="16"/>
+                <w:szCs w:val="16"/>
+              </w:rPr>
+              <w:t xml:space="preserve"> </w:t>
+            </w:r>
+            <w:r>
+              <w:rPr>
+                <w:sz w:val="16"/>
+                <w:szCs w:val="16"/>
+              </w:rPr>
+              <w:t>:</w:t>
+            </w:r>
+            <w:proofErr w:type="gramEnd"/>
+            <w:r>
+              <w:rPr>
+                <w:sz w:val="16"/>
+                <w:szCs w:val="16"/>
+              </w:rPr>
+              <w:t xml:space="preserve"> Dialog</w:t>
+            </w:r>
+          </w:p>
+          <w:p>
+            <w:pPr>
+              <w:rPr>
+                <w:sz w:val="16"/>
+                <w:szCs w:val="16"/>
+              </w:rPr>
+            </w:pPr>
+            <w:r>
+              <w:rPr>
+                <w:rFonts w:hint="eastAsia"/>
+                <w:sz w:val="16"/>
+                <w:szCs w:val="16"/>
+              </w:rPr>
+              <w:t xml:space="preserve">○ </w:t>
+            </w:r>
+            <w:proofErr w:type="spellStart"/>
+            <w:proofErr w:type="gramStart"/>
+            <w:r>
+              <w:rPr>
+                <w:sz w:val="16"/>
+                <w:szCs w:val="16"/>
+              </w:rPr>
+              <w:t>NextScreen</w:t>
+            </w:r>
+            <w:proofErr w:type="spellEnd"/>
+            <w:r>
+              <w:rPr>
+                <w:sz w:val="16"/>
+                <w:szCs w:val="16"/>
+              </w:rPr>
+              <w:t xml:space="preserve"> :</w:t>
+            </w:r>
+            <w:proofErr w:type="gramEnd"/>
+            <w:r>
+              <w:rPr>
+                <w:sz w:val="16"/>
+                <w:szCs w:val="16"/>
+              </w:rPr>
+              <w:t xml:space="preserve"> </w:t>
+            </w:r>
+            <w:r>
+              <w:rPr>
+                <w:rFonts w:hint="eastAsia"/>
+                <w:sz w:val="16"/>
+                <w:szCs w:val="16"/>
+              </w:rPr>
+              <w:t>1</w:t>
+            </w:r>
+            <w:r>
+              <w:rPr>
+                <w:sz w:val="16"/>
+                <w:szCs w:val="16"/>
+              </w:rPr>
+              <w:t>00(</w:t>
+            </w:r>
+            <w:r>
+              <w:rPr>
+                <w:rFonts w:hint="eastAsia"/>
+                <w:sz w:val="16"/>
+                <w:szCs w:val="16"/>
+              </w:rPr>
+              <w:t>지금 스크린으로 컴백)</w:t>
+            </w:r>
+          </w:p>
+          <w:p>
+            <w:pPr>
+              <w:rPr>
+                <w:sz w:val="16"/>
+                <w:szCs w:val="16"/>
+              </w:rPr>
+            </w:pPr>
+            <w:r>
+              <w:rPr>
+                <w:rFonts w:hint="eastAsia"/>
+                <w:sz w:val="16"/>
+                <w:szCs w:val="16"/>
+              </w:rPr>
+              <w:t xml:space="preserve">○ </w:t>
+            </w:r>
+            <w:r>
+              <w:rPr>
+                <w:sz w:val="16"/>
+                <w:szCs w:val="16"/>
+              </w:rPr>
+              <w:t>input/output field.</w:t>
+            </w:r>
+          </w:p>
+          <w:p>
+            <w:pPr>
+              <w:spacing w:line="240" w:lineRule="auto"/>
+              <w:rPr>
+                <w:sz w:val="16"/>
+                <w:szCs w:val="16"/>
+              </w:rPr>
+            </w:pPr>
+            <w:r>
+              <w:rPr>
+                <w:rFonts w:hint="eastAsia"/>
+                <w:sz w:val="16"/>
+                <w:szCs w:val="16"/>
+              </w:rPr>
+              <w:t>1</w:t>
+            </w:r>
+            <w:r>
+              <w:rPr>
+                <w:sz w:val="16"/>
+                <w:szCs w:val="16"/>
+              </w:rPr>
+              <w:t>. ZTHSOCCER-TEAM(</w:t>
+            </w:r>
+            <w:r>
+              <w:rPr>
+                <w:rFonts w:hint="eastAsia"/>
+                <w:sz w:val="16"/>
+                <w:szCs w:val="16"/>
+              </w:rPr>
+              <w:t>I</w:t>
+            </w:r>
+            <w:r>
+              <w:rPr>
+                <w:sz w:val="16"/>
+                <w:szCs w:val="16"/>
+              </w:rPr>
+              <w:t>NPUT=0)</w:t>
+            </w:r>
+          </w:p>
+          <w:p>
+            <w:pPr>
+              <w:spacing w:line="240" w:lineRule="auto"/>
+              <w:rPr>
+                <w:sz w:val="16"/>
+                <w:szCs w:val="16"/>
+              </w:rPr>
+            </w:pPr>
+            <w:r>
+              <w:rPr>
+                <w:rFonts w:hint="eastAsia"/>
+                <w:sz w:val="16"/>
+                <w:szCs w:val="16"/>
+              </w:rPr>
+              <w:t>2</w:t>
+            </w:r>
+            <w:r>
+              <w:rPr>
+                <w:sz w:val="16"/>
+                <w:szCs w:val="16"/>
+              </w:rPr>
+              <w:t>. ZTHSOCCER-NAME(</w:t>
+            </w:r>
+            <w:r>
+              <w:rPr>
+                <w:rFonts w:hint="eastAsia"/>
+                <w:sz w:val="16"/>
+                <w:szCs w:val="16"/>
+              </w:rPr>
+              <w:t>I</w:t>
+            </w:r>
+            <w:r>
+              <w:rPr>
+                <w:sz w:val="16"/>
+                <w:szCs w:val="16"/>
+              </w:rPr>
+              <w:t>NPUT=1)</w:t>
+            </w:r>
+          </w:p>
+          <w:p>
+            <w:pPr>
+              <w:spacing w:line="240" w:lineRule="auto"/>
+              <w:rPr>
+                <w:sz w:val="16"/>
+                <w:szCs w:val="16"/>
+              </w:rPr>
+            </w:pPr>
+            <w:r>
+              <w:rPr>
+                <w:rFonts w:hint="eastAsia"/>
+                <w:sz w:val="16"/>
+                <w:szCs w:val="16"/>
+              </w:rPr>
+              <w:t>3</w:t>
+            </w:r>
+            <w:r>
+              <w:rPr>
+                <w:sz w:val="16"/>
+                <w:szCs w:val="16"/>
+              </w:rPr>
+              <w:t>. ZTHSOCCER-SOCCER_POSITION(</w:t>
+            </w:r>
+            <w:r>
+              <w:rPr>
+                <w:rFonts w:hint="eastAsia"/>
+                <w:sz w:val="16"/>
+                <w:szCs w:val="16"/>
+              </w:rPr>
+              <w:t>I</w:t>
+            </w:r>
+            <w:r>
+              <w:rPr>
+                <w:sz w:val="16"/>
+                <w:szCs w:val="16"/>
+              </w:rPr>
+              <w:t>NPUT=0)</w:t>
+            </w:r>
+          </w:p>
+          <w:p>
+            <w:pPr>
+              <w:spacing w:line="240" w:lineRule="auto"/>
+              <w:rPr>
+                <w:sz w:val="16"/>
+                <w:szCs w:val="16"/>
+              </w:rPr>
+            </w:pPr>
+            <w:r>
+              <w:rPr>
+                <w:rFonts w:hint="eastAsia"/>
+                <w:sz w:val="16"/>
+                <w:szCs w:val="16"/>
+              </w:rPr>
+              <w:t>4</w:t>
+            </w:r>
+            <w:r>
+              <w:rPr>
+                <w:sz w:val="16"/>
+                <w:szCs w:val="16"/>
+              </w:rPr>
+              <w:t>. ZTHSOCCER-NATION(</w:t>
+            </w:r>
+            <w:r>
+              <w:rPr>
+                <w:rFonts w:hint="eastAsia"/>
+                <w:sz w:val="16"/>
+                <w:szCs w:val="16"/>
+              </w:rPr>
+              <w:t>I</w:t>
+            </w:r>
+            <w:r>
+              <w:rPr>
+                <w:sz w:val="16"/>
+                <w:szCs w:val="16"/>
+              </w:rPr>
+              <w:t>NPUT=0)</w:t>
+            </w:r>
+          </w:p>
+          <w:p>
+            <w:pPr>
+              <w:spacing w:line="240" w:lineRule="auto"/>
+              <w:rPr>
+                <w:sz w:val="16"/>
+                <w:szCs w:val="16"/>
+              </w:rPr>
+            </w:pPr>
+            <w:r>
+              <w:rPr>
+                <w:rFonts w:hint="eastAsia"/>
+                <w:sz w:val="16"/>
+                <w:szCs w:val="16"/>
+              </w:rPr>
+              <w:t xml:space="preserve">○ </w:t>
+            </w:r>
+            <w:r>
+              <w:rPr>
+                <w:sz w:val="16"/>
+                <w:szCs w:val="16"/>
+              </w:rPr>
+              <w:t>pushbutton</w:t>
+            </w:r>
+          </w:p>
+          <w:p>
+            <w:pPr>
+              <w:spacing w:line="240" w:lineRule="auto"/>
+              <w:rPr>
+                <w:sz w:val="16"/>
+                <w:szCs w:val="16"/>
+              </w:rPr>
+            </w:pPr>
+            <w:r>
+              <w:rPr>
+                <w:rFonts w:hint="eastAsia"/>
+                <w:sz w:val="16"/>
+                <w:szCs w:val="16"/>
+              </w:rPr>
+              <w:t>1</w:t>
+            </w:r>
+            <w:r>
+              <w:rPr>
+                <w:sz w:val="16"/>
+                <w:szCs w:val="16"/>
+              </w:rPr>
+              <w:t xml:space="preserve">. </w:t>
+            </w:r>
+            <w:r>
+              <w:rPr>
+                <w:rFonts w:hint="eastAsia"/>
+                <w:sz w:val="16"/>
+                <w:szCs w:val="16"/>
+              </w:rPr>
+              <w:t>신체정보</w:t>
+            </w:r>
+            <w:r>
+              <w:rPr>
+                <w:sz w:val="16"/>
+                <w:szCs w:val="16"/>
+              </w:rPr>
+              <w:t>_조회</w:t>
+            </w:r>
+            <w:r>
+              <w:rPr>
+                <w:rFonts w:hint="eastAsia"/>
+                <w:sz w:val="16"/>
+                <w:szCs w:val="16"/>
+              </w:rPr>
+              <w:t>(</w:t>
+            </w:r>
+            <w:r>
+              <w:rPr>
+                <w:sz w:val="16"/>
+                <w:szCs w:val="16"/>
+              </w:rPr>
+              <w:t>PI)</w:t>
+            </w:r>
+          </w:p>
+          <w:p>
+            <w:pPr>
+              <w:spacing w:line="240" w:lineRule="auto"/>
+              <w:rPr>
+                <w:sz w:val="16"/>
+                <w:szCs w:val="16"/>
+              </w:rPr>
+            </w:pPr>
+            <w:r>
+              <w:rPr>
+                <w:rFonts w:hint="eastAsia"/>
+                <w:sz w:val="16"/>
+                <w:szCs w:val="16"/>
+              </w:rPr>
+              <w:t>2</w:t>
+            </w:r>
+            <w:r>
+              <w:rPr>
+                <w:sz w:val="16"/>
+                <w:szCs w:val="16"/>
+              </w:rPr>
+              <w:t xml:space="preserve">. </w:t>
+            </w:r>
+            <w:r>
+              <w:rPr>
+                <w:rFonts w:hint="eastAsia"/>
+                <w:sz w:val="16"/>
+                <w:szCs w:val="16"/>
+              </w:rPr>
+              <w:t>연봉정보</w:t>
+            </w:r>
+            <w:r>
+              <w:rPr>
+                <w:sz w:val="16"/>
+                <w:szCs w:val="16"/>
+              </w:rPr>
+              <w:t>_조회</w:t>
+            </w:r>
+            <w:r>
+              <w:rPr>
+                <w:rFonts w:hint="eastAsia"/>
+                <w:sz w:val="16"/>
+                <w:szCs w:val="16"/>
+              </w:rPr>
+              <w:t>(</w:t>
+            </w:r>
+            <w:r>
+              <w:rPr>
+                <w:sz w:val="16"/>
+                <w:szCs w:val="16"/>
+              </w:rPr>
+              <w:t>SI)</w:t>
+            </w:r>
+          </w:p>
+          <w:p>
+            <w:pPr>
+              <w:spacing w:line="240" w:lineRule="auto"/>
+            </w:pPr>
+            <w:r>
+              <w:rPr>
+                <w:rFonts w:hint="eastAsia"/>
+                <w:sz w:val="16"/>
+                <w:szCs w:val="16"/>
+              </w:rPr>
+              <w:t>*</w:t>
+            </w:r>
+            <w:r>
+              <w:rPr>
+                <w:sz w:val="16"/>
+                <w:szCs w:val="16"/>
+              </w:rPr>
+              <w:t xml:space="preserve"> </w:t>
+            </w:r>
+            <w:r>
+              <w:rPr>
+                <w:sz w:val="16"/>
+                <w:szCs w:val="16"/>
+              </w:rPr>
+              <w:t>Text</w:t>
+            </w:r>
+            <w:r>
+              <w:rPr>
+                <w:sz w:val="16"/>
+                <w:szCs w:val="16"/>
+              </w:rPr>
+              <w:t>(</w:t>
+            </w:r>
+            <w:proofErr w:type="spellStart"/>
+            <w:r>
+              <w:rPr>
+                <w:sz w:val="16"/>
+                <w:szCs w:val="16"/>
+              </w:rPr>
+              <w:t>fctcode</w:t>
+            </w:r>
+            <w:proofErr w:type="spellEnd"/>
+            <w:r>
+              <w:rPr>
+                <w:rFonts w:hint="eastAsia"/>
+                <w:sz w:val="16"/>
+                <w:szCs w:val="16"/>
+              </w:rPr>
+              <w:t>)</w:t>
+            </w:r>
+          </w:p>
+        </w:tc>
+      </w:tr>
+      <w:tr>
+        <w:trPr>
+          <w:trHeight w:val="192"/>
+        </w:trPr>
+        <w:tc>
+          <w:tcPr>
+            <w:tcW w:w="2088" w:type="dxa"/>
+            <w:vAlign w:val="center"/>
+          </w:tcPr>
+          <w:p>
+            <w:pPr>
+              <w:jc w:val="center"/>
+            </w:pPr>
+            <w:r>
+              <w:rPr>
+                <w:rFonts w:hint="eastAsia"/>
+              </w:rPr>
+              <w:t>0</w:t>
+            </w:r>
+            <w:r>
+              <w:t>200</w:t>
+            </w:r>
+          </w:p>
+        </w:tc>
+        <w:tc>
+          <w:tcPr>
+            <w:tcW w:w="3384" w:type="dxa"/>
+            <w:vAlign w:val="center"/>
+          </w:tcPr>
+          <w:p>
+            <w:r>
+              <w:rPr>
+                <w:noProof/>
+              </w:rPr>
+              <w:drawing>
+                <wp:inline distT="0" distB="0" distL="0" distR="0" wp14:anchorId="53F1C572" wp14:editId="7D30760F">
+                  <wp:extent cx="1973580" cy="904875"/>
+                  <wp:effectExtent l="0" t="0" r="7620" b="9525"/>
+                  <wp:docPr id="2" name="그림 2"/>
+                  <wp:cNvGraphicFramePr>
+                    <a:graphicFrameLocks xmlns:a="http://schemas.openxmlformats.org/drawingml/2006/main" noChangeAspect="1"/>
+                  </wp:cNvGraphicFramePr>
+                  <a:graphic xmlns:a="http://schemas.openxmlformats.org/drawingml/2006/main">
+                    <a:graphicData uri="http://schemas.openxmlformats.org/drawingml/2006/picture">
+                      <pic:pic xmlns:pic="http://schemas.openxmlformats.org/drawingml/2006/picture">
+                        <pic:nvPicPr>
+                          <pic:cNvPr id="1" name=""/>
+                          <pic:cNvPicPr/>
+                        </pic:nvPicPr>
+                        <pic:blipFill>
+                          <a:blip r:embed="rId8"/>
+                          <a:stretch>
+                            <a:fillRect/>
+                          </a:stretch>
+                        </pic:blipFill>
+                        <pic:spPr>
+                          <a:xfrm>
+                            <a:off x="0" y="0"/>
+                            <a:ext cx="1973580" cy="904875"/>
+                          </a:xfrm>
+                          <a:prstGeom prst="rect">
+                            <a:avLst/>
+                          </a:prstGeom>
+                        </pic:spPr>
+                      </pic:pic>
+                    </a:graphicData>
+                  </a:graphic>
+                </wp:inline>
+              </w:drawing>
+            </w:r>
+          </w:p>
+        </w:tc>
+        <w:tc>
+          <w:tcPr>
+            <w:tcW w:w="3488" w:type="dxa"/>
+            <w:vAlign w:val="center"/>
+          </w:tcPr>
+          <w:p>
+            <w:pPr>
+              <w:rPr>
+                <w:sz w:val="16"/>
+                <w:szCs w:val="16"/>
+              </w:rPr>
+            </w:pPr>
+            <w:r>
+              <w:rPr>
+                <w:rFonts w:hint="eastAsia"/>
+                <w:sz w:val="16"/>
+                <w:szCs w:val="16"/>
+              </w:rPr>
+              <w:t xml:space="preserve">○ </w:t>
+            </w:r>
+            <w:r>
+              <w:rPr>
+                <w:sz w:val="16"/>
+                <w:szCs w:val="16"/>
+              </w:rPr>
+              <w:t xml:space="preserve">Screen </w:t>
+            </w:r>
+            <w:proofErr w:type="gramStart"/>
+            <w:r>
+              <w:rPr>
+                <w:sz w:val="16"/>
+                <w:szCs w:val="16"/>
+              </w:rPr>
+              <w:t>type</w:t>
+            </w:r>
+            <w:r>
+              <w:rPr>
+                <w:rFonts w:hint="eastAsia"/>
+                <w:sz w:val="16"/>
+                <w:szCs w:val="16"/>
+              </w:rPr>
+              <w:t xml:space="preserve"> </w:t>
+            </w:r>
+            <w:r>
+              <w:rPr>
+                <w:sz w:val="16"/>
+                <w:szCs w:val="16"/>
+              </w:rPr>
+              <w:t>:</w:t>
+            </w:r>
+            <w:proofErr w:type="gramEnd"/>
+            <w:r>
+              <w:rPr>
+                <w:sz w:val="16"/>
+                <w:szCs w:val="16"/>
+              </w:rPr>
+              <w:t xml:space="preserve"> Dialog</w:t>
+            </w:r>
+          </w:p>
+          <w:p>
+            <w:pPr>
+              <w:rPr>
+                <w:sz w:val="16"/>
+                <w:szCs w:val="16"/>
+              </w:rPr>
+            </w:pPr>
+            <w:r>
+              <w:rPr>
+                <w:rFonts w:hint="eastAsia"/>
+                <w:sz w:val="16"/>
+                <w:szCs w:val="16"/>
+              </w:rPr>
+              <w:t xml:space="preserve">○ </w:t>
+            </w:r>
+            <w:proofErr w:type="spellStart"/>
+            <w:proofErr w:type="gramStart"/>
+            <w:r>
+              <w:rPr>
+                <w:sz w:val="16"/>
+                <w:szCs w:val="16"/>
+              </w:rPr>
+              <w:t>NextScreen</w:t>
+            </w:r>
+            <w:proofErr w:type="spellEnd"/>
+            <w:r>
+              <w:rPr>
+                <w:sz w:val="16"/>
+                <w:szCs w:val="16"/>
+              </w:rPr>
+              <w:t xml:space="preserve"> :</w:t>
+            </w:r>
+            <w:proofErr w:type="gramEnd"/>
+            <w:r>
+              <w:rPr>
+                <w:sz w:val="16"/>
+                <w:szCs w:val="16"/>
+              </w:rPr>
+              <w:t xml:space="preserve"> </w:t>
+            </w:r>
+            <w:r>
+              <w:rPr>
+                <w:rFonts w:hint="eastAsia"/>
+                <w:sz w:val="16"/>
+                <w:szCs w:val="16"/>
+              </w:rPr>
+              <w:t>공백(초기화면)</w:t>
+            </w:r>
+          </w:p>
+          <w:p>
+            <w:pPr>
+              <w:rPr>
+                <w:sz w:val="16"/>
+                <w:szCs w:val="16"/>
+              </w:rPr>
+            </w:pPr>
+            <w:r>
+              <w:rPr>
+                <w:rFonts w:hint="eastAsia"/>
+                <w:sz w:val="16"/>
+                <w:szCs w:val="16"/>
+              </w:rPr>
+              <w:t xml:space="preserve">○ </w:t>
+            </w:r>
+            <w:r>
+              <w:rPr>
+                <w:sz w:val="16"/>
+                <w:szCs w:val="16"/>
+              </w:rPr>
+              <w:t>input/output filed</w:t>
+            </w:r>
+          </w:p>
+          <w:p>
+            <w:pPr>
+              <w:rPr>
+                <w:sz w:val="16"/>
+                <w:szCs w:val="16"/>
+              </w:rPr>
+            </w:pPr>
+            <w:r>
+              <w:rPr>
+                <w:rFonts w:hint="eastAsia"/>
+                <w:sz w:val="16"/>
+                <w:szCs w:val="16"/>
+              </w:rPr>
+              <w:t>1</w:t>
+            </w:r>
+            <w:r>
+              <w:rPr>
+                <w:sz w:val="16"/>
+                <w:szCs w:val="16"/>
+              </w:rPr>
+              <w:t>. ZTHSOCCER-NAME(</w:t>
+            </w:r>
+            <w:r>
+              <w:rPr>
+                <w:rFonts w:hint="eastAsia"/>
+                <w:sz w:val="16"/>
+                <w:szCs w:val="16"/>
+              </w:rPr>
+              <w:t>I</w:t>
+            </w:r>
+            <w:r>
+              <w:rPr>
+                <w:sz w:val="16"/>
+                <w:szCs w:val="16"/>
+              </w:rPr>
+              <w:t>NPUT=1)</w:t>
+            </w:r>
+          </w:p>
+          <w:p>
+            <w:pPr>
+              <w:rPr>
+                <w:sz w:val="16"/>
+                <w:szCs w:val="16"/>
+              </w:rPr>
+            </w:pPr>
+            <w:r>
+              <w:rPr>
+                <w:rFonts w:hint="eastAsia"/>
+                <w:sz w:val="16"/>
+                <w:szCs w:val="16"/>
+              </w:rPr>
+              <w:t>2</w:t>
+            </w:r>
+            <w:r>
+              <w:rPr>
+                <w:sz w:val="16"/>
+                <w:szCs w:val="16"/>
+              </w:rPr>
+              <w:t>. ZTHSOCCER-HEIGHT(INPUT=1)</w:t>
+            </w:r>
+          </w:p>
+          <w:p>
+            <w:pPr>
+              <w:rPr>
+                <w:sz w:val="16"/>
+                <w:szCs w:val="16"/>
+              </w:rPr>
+            </w:pPr>
+            <w:r>
+              <w:rPr>
+                <w:rFonts w:hint="eastAsia"/>
+                <w:sz w:val="16"/>
+                <w:szCs w:val="16"/>
+              </w:rPr>
+              <w:t>3</w:t>
+            </w:r>
+            <w:r>
+              <w:rPr>
+                <w:sz w:val="16"/>
+                <w:szCs w:val="16"/>
+              </w:rPr>
+              <w:t>. ZTHSOCCER-WEIGHT(INPUT=1)</w:t>
+            </w:r>
+          </w:p>
+          <w:p>
+            <w:pPr>
+              <w:ind w:firstLineChars="150" w:firstLine="240"/>
+            </w:pPr>
+            <w:r>
+              <w:rPr>
+                <w:rFonts w:hint="eastAsia"/>
+                <w:sz w:val="16"/>
+                <w:szCs w:val="16"/>
+              </w:rPr>
+              <w:t>*</w:t>
+            </w:r>
+            <w:r>
+              <w:rPr>
+                <w:sz w:val="16"/>
+                <w:szCs w:val="16"/>
+              </w:rPr>
+              <w:t xml:space="preserve"> </w:t>
+            </w:r>
+            <w:proofErr w:type="spellStart"/>
+            <w:r>
+              <w:rPr>
+                <w:sz w:val="16"/>
+                <w:szCs w:val="16"/>
+              </w:rPr>
+              <w:t>Nane</w:t>
+            </w:r>
+            <w:proofErr w:type="spellEnd"/>
+            <w:r>
+              <w:rPr>
+                <w:sz w:val="16"/>
+                <w:szCs w:val="16"/>
+              </w:rPr>
+              <w:t xml:space="preserve">(Input Field </w:t>
+            </w:r>
+            <w:r>
+              <w:rPr>
+                <w:rFonts w:hint="eastAsia"/>
+                <w:sz w:val="16"/>
+                <w:szCs w:val="16"/>
+              </w:rPr>
+              <w:t>체크여부)</w:t>
+            </w:r>
+          </w:p>
+        </w:tc>
+      </w:tr>
+      <w:tr>
+        <w:trPr>
+          <w:trHeight w:val="192"/>
+        </w:trPr>
+        <w:tc>
+          <w:tcPr>
+            <w:tcW w:w="2088" w:type="dxa"/>
+            <w:vAlign w:val="center"/>
+          </w:tcPr>
+          <w:p>
+            <w:pPr>
+              <w:jc w:val="center"/>
+            </w:pPr>
+            <w:r>
+              <w:rPr>
+                <w:rFonts w:hint="eastAsia"/>
+              </w:rPr>
+              <w:t>0</w:t>
+            </w:r>
+            <w:r>
+              <w:t>300</w:t>
+            </w:r>
+          </w:p>
+        </w:tc>
+        <w:tc>
+          <w:tcPr>
+            <w:tcW w:w="3384" w:type="dxa"/>
+            <w:vAlign w:val="center"/>
+          </w:tcPr>
+          <w:p>
+            <w:r>
+              <w:rPr>
+                <w:noProof/>
+              </w:rPr>
+              <w:drawing>
+                <wp:inline distT="0" distB="0" distL="0" distR="0" wp14:anchorId="3A501B42" wp14:editId="2E32858D">
+                  <wp:extent cx="1958340" cy="514350"/>
+                  <wp:effectExtent l="0" t="0" r="3810" b="0"/>
+                  <wp:docPr id="3" name="그림 3"/>
+                  <wp:cNvGraphicFramePr>
+                    <a:graphicFrameLocks xmlns:a="http://schemas.openxmlformats.org/drawingml/2006/main" noChangeAspect="1"/>
+                  </wp:cNvGraphicFramePr>
+                  <a:graphic xmlns:a="http://schemas.openxmlformats.org/drawingml/2006/main">
+                    <a:graphicData uri="http://schemas.openxmlformats.org/drawingml/2006/picture">
+                      <pic:pic xmlns:pic="http://schemas.openxmlformats.org/drawingml/2006/picture">
+                        <pic:nvPicPr>
+                          <pic:cNvPr id="1" name=""/>
+                          <pic:cNvPicPr/>
+                        </pic:nvPicPr>
+                        <pic:blipFill>
+                          <a:blip r:embed="rId9"/>
+                          <a:stretch>
+                            <a:fillRect/>
+                          </a:stretch>
+                        </pic:blipFill>
+                        <pic:spPr>
+                          <a:xfrm>
+                            <a:off x="0" y="0"/>
                             <a:ext cx="1958340" cy="514350"/>
                           </a:xfrm>
                           <a:prstGeom prst="rect">
@@ -3395,7 +2951,6 @@
           <w:p>
             <w:pPr>
               <w:rPr>
-                <w:rFonts w:hint="eastAsia"/>
                 <w:sz w:val="16"/>
                 <w:szCs w:val="16"/>
               </w:rPr>
@@ -3450,7 +3005,6 @@
           <w:p>
             <w:pPr>
               <w:rPr>
-                <w:rFonts w:hint="eastAsia"/>
                 <w:sz w:val="16"/>
                 <w:szCs w:val="16"/>
               </w:rPr>
@@ -3568,6 +3122,16 @@
                 <w:sz w:val="16"/>
                 <w:szCs w:val="16"/>
               </w:rPr>
+              <w:t xml:space="preserve"> (INPUT=1)</w:t>
+            </w:r>
+          </w:p>
+          <w:p>
+            <w:r>
+              <w:rPr>
+                <w:rFonts w:hint="eastAsia"/>
+                <w:sz w:val="16"/>
+                <w:szCs w:val="16"/>
+              </w:rPr>
               <w:t xml:space="preserve"> </w:t>
             </w:r>
             <w:r>
@@ -3575,45 +3139,15 @@
                 <w:sz w:val="16"/>
                 <w:szCs w:val="16"/>
               </w:rPr>
-              <w:t>(INPUT=1)</w:t>
-            </w:r>
-          </w:p>
-          <w:p>
-            <w:pPr>
-              <w:rPr>
-                <w:rFonts w:hint="eastAsia"/>
-              </w:rPr>
-            </w:pPr>
-            <w:r>
-              <w:rPr>
-                <w:rFonts w:hint="eastAsia"/>
-                <w:sz w:val="16"/>
-                <w:szCs w:val="16"/>
-              </w:rPr>
               <w:t xml:space="preserve"> </w:t>
             </w:r>
             <w:r>
               <w:rPr>
-                <w:sz w:val="16"/>
-                <w:szCs w:val="16"/>
-              </w:rPr>
-              <w:t xml:space="preserve"> </w:t>
-            </w:r>
-            <w:r>
-              <w:rPr>
-                <w:rFonts w:hint="eastAsia"/>
-                <w:sz w:val="16"/>
-                <w:szCs w:val="16"/>
-              </w:rPr>
-              <w:t xml:space="preserve"> </w:t>
-            </w:r>
-            <w:r>
-              <w:rPr>
-                <w:rFonts w:hint="eastAsia"/>
-                <w:sz w:val="16"/>
-                <w:szCs w:val="16"/>
-              </w:rPr>
-              <w:t>*</w:t>
+                <w:rFonts w:hint="eastAsia"/>
+                <w:sz w:val="16"/>
+                <w:szCs w:val="16"/>
+              </w:rPr>
+              <w:t xml:space="preserve"> *</w:t>
             </w:r>
             <w:r>
               <w:rPr>
@@ -3698,6 +3232,8 @@
         </w:rPr>
         <w:t>로 지정함</w:t>
       </w:r>
+      <w:bookmarkStart w:id="0" w:name="_GoBack"/>
+      <w:bookmarkEnd w:id="0"/>
     </w:p>
     <w:sectPr>
       <w:pgSz w:w="11906" w:h="16838"/>
@@ -3707,6 +3243,56 @@
     </w:sectPr>
   </w:body>
 </w:document>
+</file>
+
+<file path=word/endnotes.xml><?xml version="1.0" encoding="utf-8"?>
+<w:endnotes xmlns:wpc="http://schemas.microsoft.com/office/word/2010/wordprocessingCanvas" xmlns:cx="http://schemas.microsoft.com/office/drawing/2014/chartex" xmlns:cx1="http://schemas.microsoft.com/office/drawing/2015/9/8/chartex" xmlns:cx2="http://schemas.microsoft.com/office/drawing/2015/10/21/chartex" xmlns:cx3="http://schemas.microsoft.com/office/drawing/2016/5/9/chartex" xmlns:cx4="http://schemas.microsoft.com/office/drawing/2016/5/10/chartex" xmlns:cx5="http://schemas.microsoft.com/office/drawing/2016/5/11/chartex" xmlns:cx6="http://schemas.microsoft.com/office/drawing/2016/5/12/chartex" xmlns:cx7="http://schemas.microsoft.com/office/drawing/2016/5/13/chartex" xmlns:cx8="http://schemas.microsoft.com/office/drawing/2016/5/14/chartex" xmlns:mc="http://schemas.openxmlformats.org/markup-compatibility/2006" xmlns:aink="http://schemas.microsoft.com/office/drawing/2016/ink" xmlns:am3d="http://schemas.microsoft.com/office/drawing/2017/model3d" xmlns:o="urn:schemas-microsoft-com:office:office" xmlns:r="http://schemas.openxmlformats.org/officeDocument/2006/relationships" xmlns:m="http://schemas.openxmlformats.org/officeDocument/2006/math" xmlns:v="urn:schemas-microsoft-com:vml" xmlns:wp14="http://schemas.microsoft.com/office/word/2010/wordprocessingDrawing" xmlns:wp="http://schemas.openxmlformats.org/drawingml/2006/wordprocessingDrawing" xmlns:w10="urn:schemas-microsoft-com:office:word" xmlns:w="http://schemas.openxmlformats.org/wordprocessingml/2006/main" xmlns:w14="http://schemas.microsoft.com/office/word/2010/wordml" xmlns:w15="http://schemas.microsoft.com/office/word/2012/wordml" xmlns:w16cid="http://schemas.microsoft.com/office/word/2016/wordml/cid" xmlns:w16se="http://schemas.microsoft.com/office/word/2015/wordml/symex" xmlns:wpg="http://schemas.microsoft.com/office/word/2010/wordprocessingGroup" xmlns:wpi="http://schemas.microsoft.com/office/word/2010/wordprocessingInk" xmlns:wne="http://schemas.microsoft.com/office/word/2006/wordml" xmlns:wps="http://schemas.microsoft.com/office/word/2010/wordprocessingShape" mc:Ignorable="w14 w15 w16se w16cid wp14">
+  <w:endnote w:type="separator" w:id="-1">
+    <w:p>
+      <w:pPr>
+        <w:spacing w:after="0" w:line="240" w:lineRule="auto"/>
+      </w:pPr>
+      <w:r>
+        <w:separator/>
+      </w:r>
+    </w:p>
+  </w:endnote>
+  <w:endnote w:type="continuationSeparator" w:id="0">
+    <w:p>
+      <w:pPr>
+        <w:spacing w:after="0" w:line="240" w:lineRule="auto"/>
+      </w:pPr>
+      <w:r>
+        <w:continuationSeparator/>
+      </w:r>
+    </w:p>
+  </w:endnote>
+</w:endnotes>
+</file>
+
+<file path=word/footnotes.xml><?xml version="1.0" encoding="utf-8"?>
+<w:footnotes xmlns:wpc="http://schemas.microsoft.com/office/word/2010/wordprocessingCanvas" xmlns:cx="http://schemas.microsoft.com/office/drawing/2014/chartex" xmlns:cx1="http://schemas.microsoft.com/office/drawing/2015/9/8/chartex" xmlns:cx2="http://schemas.microsoft.com/office/drawing/2015/10/21/chartex" xmlns:cx3="http://schemas.microsoft.com/office/drawing/2016/5/9/chartex" xmlns:cx4="http://schemas.microsoft.com/office/drawing/2016/5/10/chartex" xmlns:cx5="http://schemas.microsoft.com/office/drawing/2016/5/11/chartex" xmlns:cx6="http://schemas.microsoft.com/office/drawing/2016/5/12/chartex" xmlns:cx7="http://schemas.microsoft.com/office/drawing/2016/5/13/chartex" xmlns:cx8="http://schemas.microsoft.com/office/drawing/2016/5/14/chartex" xmlns:mc="http://schemas.openxmlformats.org/markup-compatibility/2006" xmlns:aink="http://schemas.microsoft.com/office/drawing/2016/ink" xmlns:am3d="http://schemas.microsoft.com/office/drawing/2017/model3d" xmlns:o="urn:schemas-microsoft-com:office:office" xmlns:r="http://schemas.openxmlformats.org/officeDocument/2006/relationships" xmlns:m="http://schemas.openxmlformats.org/officeDocument/2006/math" xmlns:v="urn:schemas-microsoft-com:vml" xmlns:wp14="http://schemas.microsoft.com/office/word/2010/wordprocessingDrawing" xmlns:wp="http://schemas.openxmlformats.org/drawingml/2006/wordprocessingDrawing" xmlns:w10="urn:schemas-microsoft-com:office:word" xmlns:w="http://schemas.openxmlformats.org/wordprocessingml/2006/main" xmlns:w14="http://schemas.microsoft.com/office/word/2010/wordml" xmlns:w15="http://schemas.microsoft.com/office/word/2012/wordml" xmlns:w16cid="http://schemas.microsoft.com/office/word/2016/wordml/cid" xmlns:w16se="http://schemas.microsoft.com/office/word/2015/wordml/symex" xmlns:wpg="http://schemas.microsoft.com/office/word/2010/wordprocessingGroup" xmlns:wpi="http://schemas.microsoft.com/office/word/2010/wordprocessingInk" xmlns:wne="http://schemas.microsoft.com/office/word/2006/wordml" xmlns:wps="http://schemas.microsoft.com/office/word/2010/wordprocessingShape" mc:Ignorable="w14 w15 w16se w16cid wp14">
+  <w:footnote w:type="separator" w:id="-1">
+    <w:p>
+      <w:pPr>
+        <w:spacing w:after="0" w:line="240" w:lineRule="auto"/>
+      </w:pPr>
+      <w:r>
+        <w:separator/>
+      </w:r>
+    </w:p>
+  </w:footnote>
+  <w:footnote w:type="continuationSeparator" w:id="0">
+    <w:p>
+      <w:pPr>
+        <w:spacing w:after="0" w:line="240" w:lineRule="auto"/>
+      </w:pPr>
+      <w:r>
+        <w:continuationSeparator/>
+      </w:r>
+    </w:p>
+  </w:footnote>
+</w:footnotes>
 </file>
 
 <file path=word/numbering.xml><?xml version="1.0" encoding="utf-8"?>
@@ -4536,6 +4122,50 @@
       </w:tblBorders>
     </w:tblPr>
   </w:style>
+  <w:style w:type="paragraph" w:styleId="a6">
+    <w:name w:val="header"/>
+    <w:basedOn w:val="a"/>
+    <w:link w:val="Char"/>
+    <w:uiPriority w:val="99"/>
+    <w:unhideWhenUsed/>
+    <w:rsid w:val="006173BD"/>
+    <w:pPr>
+      <w:tabs>
+        <w:tab w:val="center" w:pos="4513"/>
+        <w:tab w:val="right" w:pos="9026"/>
+      </w:tabs>
+      <w:snapToGrid w:val="0"/>
+    </w:pPr>
+  </w:style>
+  <w:style w:type="character" w:customStyle="1" w:styleId="Char">
+    <w:name w:val="머리글 Char"/>
+    <w:basedOn w:val="a0"/>
+    <w:link w:val="a6"/>
+    <w:uiPriority w:val="99"/>
+    <w:rsid w:val="006173BD"/>
+  </w:style>
+  <w:style w:type="paragraph" w:styleId="a7">
+    <w:name w:val="footer"/>
+    <w:basedOn w:val="a"/>
+    <w:link w:val="Char0"/>
+    <w:uiPriority w:val="99"/>
+    <w:unhideWhenUsed/>
+    <w:rsid w:val="006173BD"/>
+    <w:pPr>
+      <w:tabs>
+        <w:tab w:val="center" w:pos="4513"/>
+        <w:tab w:val="right" w:pos="9026"/>
+      </w:tabs>
+      <w:snapToGrid w:val="0"/>
+    </w:pPr>
+  </w:style>
+  <w:style w:type="character" w:customStyle="1" w:styleId="Char0">
+    <w:name w:val="바닥글 Char"/>
+    <w:basedOn w:val="a0"/>
+    <w:link w:val="a7"/>
+    <w:uiPriority w:val="99"/>
+    <w:rsid w:val="006173BD"/>
+  </w:style>
 </w:styles>
 </file>
 

</xml_diff>

<commit_message>
TypeM_1 practice src add
</commit_message>
<xml_diff>
--- a/ModulePoolProgram/First_Practice/SettingDescription.docx
+++ b/ModulePoolProgram/First_Practice/SettingDescription.docx
@@ -914,7 +914,10 @@
         <w:t>0</w:t>
       </w:r>
       <w:r>
-        <w:t>200(</w:t>
+        <w:t>1</w:t>
+      </w:r>
+      <w:r>
+        <w:t>20(</w:t>
       </w:r>
       <w:r>
         <w:rPr>
@@ -979,7 +982,13 @@
         <w:sym w:font="Wingdings" w:char="F0E0"/>
       </w:r>
       <w:r>
-        <w:t xml:space="preserve"> 0300(</w:t>
+        <w:t xml:space="preserve"> 0</w:t>
+      </w:r>
+      <w:r>
+        <w:t>1</w:t>
+      </w:r>
+      <w:r>
+        <w:t>30(</w:t>
       </w:r>
       <w:r>
         <w:rPr>
@@ -988,7 +997,12 @@
         <w:t xml:space="preserve">세부 연봉정보 조회 </w:t>
       </w:r>
       <w:r>
-        <w:t xml:space="preserve">Dialog) </w:t>
+        <w:t>Di</w:t>
+      </w:r>
+      <w:bookmarkStart w:id="0" w:name="_GoBack"/>
+      <w:bookmarkEnd w:id="0"/>
+      <w:r>
+        <w:t xml:space="preserve">alog) </w:t>
       </w:r>
       <w:r>
         <w:sym w:font="Wingdings" w:char="F0E0"/>
@@ -2558,7 +2572,10 @@
               <w:t>0</w:t>
             </w:r>
             <w:r>
-              <w:t>200</w:t>
+              <w:t>1</w:t>
+            </w:r>
+            <w:r>
+              <w:t>20</w:t>
             </w:r>
           </w:p>
         </w:tc>
@@ -2891,7 +2908,10 @@
               <w:t>0</w:t>
             </w:r>
             <w:r>
-              <w:t>300</w:t>
+              <w:t>1</w:t>
+            </w:r>
+            <w:r>
+              <w:t>30</w:t>
             </w:r>
           </w:p>
         </w:tc>
@@ -3185,11 +3205,6 @@
       </w:tr>
     </w:tbl>
     <w:p>
-      <w:pPr>
-        <w:rPr>
-          <w:rFonts w:hint="eastAsia"/>
-        </w:rPr>
-      </w:pPr>
       <w:r>
         <w:rPr>
           <w:rFonts w:hint="eastAsia"/>
@@ -3232,8 +3247,6 @@
         </w:rPr>
         <w:t>로 지정함</w:t>
       </w:r>
-      <w:bookmarkStart w:id="0" w:name="_GoBack"/>
-      <w:bookmarkEnd w:id="0"/>
     </w:p>
     <w:sectPr>
       <w:pgSz w:w="11906" w:h="16838"/>

</xml_diff>